<commit_message>
Move 'Modelo RFM' to section 1
</commit_message>
<xml_diff>
--- a/apresentacao/Projeto-Final.docx
+++ b/apresentacao/Projeto-Final.docx
@@ -21,6 +21,11 @@
     </w:p>
     <w:p>
       <w:pPr>
+        <w:pStyle w:val="PargrafodaLista"/>
+        <w:numPr>
+          <w:ilvl w:val="0"/>
+          <w:numId w:val="6"/>
+        </w:numPr>
         <w:rPr>
           <w:b/>
           <w:sz w:val="24"/>
@@ -150,23 +155,301 @@
     </w:p>
     <w:p>
       <w:pPr>
+        <w:ind w:left="45"/>
+        <w:rPr>
+          <w:sz w:val="24"/>
+          <w:szCs w:val="24"/>
+        </w:rPr>
+      </w:pPr>
+      <w:r>
         <w:rPr>
           <w:b/>
           <w:sz w:val="24"/>
           <w:szCs w:val="24"/>
         </w:rPr>
-      </w:pPr>
+        <w:t>Modelo RFM</w:t>
+      </w:r>
+    </w:p>
+    <w:p>
+      <w:pPr>
+        <w:ind w:left="45"/>
+        <w:rPr>
+          <w:sz w:val="24"/>
+          <w:szCs w:val="24"/>
+        </w:rPr>
+      </w:pPr>
+      <w:r>
+        <w:rPr>
+          <w:sz w:val="24"/>
+          <w:szCs w:val="24"/>
+        </w:rPr>
+        <w:t xml:space="preserve">Para o processo de segmentação de clientes utilizamos o famoso e consolidado Modelo RFM, que leva em consideração a </w:t>
+      </w:r>
+      <w:proofErr w:type="spellStart"/>
       <w:r>
         <w:rPr>
           <w:b/>
           <w:sz w:val="24"/>
           <w:szCs w:val="24"/>
         </w:rPr>
+        <w:t>recência</w:t>
+      </w:r>
+      <w:proofErr w:type="spellEnd"/>
+      <w:r>
+        <w:rPr>
+          <w:sz w:val="24"/>
+          <w:szCs w:val="24"/>
+        </w:rPr>
+        <w:t xml:space="preserve">, a </w:t>
+      </w:r>
+      <w:r>
+        <w:rPr>
+          <w:b/>
+          <w:sz w:val="24"/>
+          <w:szCs w:val="24"/>
+        </w:rPr>
+        <w:t>frequência</w:t>
+      </w:r>
+      <w:r>
+        <w:rPr>
+          <w:sz w:val="24"/>
+          <w:szCs w:val="24"/>
+        </w:rPr>
+        <w:t xml:space="preserve"> e a </w:t>
+      </w:r>
+      <w:proofErr w:type="spellStart"/>
+      <w:r>
+        <w:rPr>
+          <w:b/>
+          <w:sz w:val="24"/>
+          <w:szCs w:val="24"/>
+        </w:rPr>
+        <w:t>monetaridade</w:t>
+      </w:r>
+      <w:proofErr w:type="spellEnd"/>
+      <w:r>
+        <w:rPr>
+          <w:sz w:val="24"/>
+          <w:szCs w:val="24"/>
+        </w:rPr>
+        <w:t xml:space="preserve"> de cada cliente. Temos que as definições destes termos são dadas por:</w:t>
+      </w:r>
+    </w:p>
+    <w:p>
+      <w:pPr>
+        <w:pStyle w:val="PargrafodaLista"/>
+        <w:numPr>
+          <w:ilvl w:val="0"/>
+          <w:numId w:val="5"/>
+        </w:numPr>
+        <w:rPr>
+          <w:sz w:val="24"/>
+          <w:szCs w:val="24"/>
+        </w:rPr>
+      </w:pPr>
+      <w:proofErr w:type="spellStart"/>
+      <w:r>
+        <w:rPr>
+          <w:sz w:val="24"/>
+          <w:szCs w:val="24"/>
+        </w:rPr>
+        <w:t>Recência</w:t>
+      </w:r>
+      <w:proofErr w:type="spellEnd"/>
+      <w:r>
+        <w:rPr>
+          <w:sz w:val="24"/>
+          <w:szCs w:val="24"/>
+        </w:rPr>
+        <w:t>: Tempo (em dias) que o cliente não realiza uma compra.</w:t>
+      </w:r>
+    </w:p>
+    <w:p>
+      <w:pPr>
+        <w:pStyle w:val="PargrafodaLista"/>
+        <w:numPr>
+          <w:ilvl w:val="0"/>
+          <w:numId w:val="5"/>
+        </w:numPr>
+        <w:rPr>
+          <w:sz w:val="24"/>
+          <w:szCs w:val="24"/>
+        </w:rPr>
+      </w:pPr>
+      <w:r>
+        <w:rPr>
+          <w:sz w:val="24"/>
+          <w:szCs w:val="24"/>
+        </w:rPr>
+        <w:t>Frequência: Número de compras realizadas.</w:t>
+      </w:r>
+    </w:p>
+    <w:p>
+      <w:pPr>
+        <w:pStyle w:val="PargrafodaLista"/>
+        <w:numPr>
+          <w:ilvl w:val="0"/>
+          <w:numId w:val="5"/>
+        </w:numPr>
+        <w:rPr>
+          <w:sz w:val="24"/>
+          <w:szCs w:val="24"/>
+        </w:rPr>
+      </w:pPr>
+      <w:proofErr w:type="spellStart"/>
+      <w:r>
+        <w:rPr>
+          <w:sz w:val="24"/>
+          <w:szCs w:val="24"/>
+        </w:rPr>
+        <w:t>Monetaridade</w:t>
+      </w:r>
+      <w:proofErr w:type="spellEnd"/>
+      <w:r>
+        <w:rPr>
+          <w:sz w:val="24"/>
+          <w:szCs w:val="24"/>
+        </w:rPr>
+        <w:t>: Quantidade de dinheiro gasto pelo cliente.</w:t>
+      </w:r>
+    </w:p>
+    <w:p>
+      <w:pPr>
+        <w:ind w:left="45"/>
+        <w:rPr>
+          <w:sz w:val="24"/>
+          <w:szCs w:val="24"/>
+        </w:rPr>
+      </w:pPr>
+      <w:r>
+        <w:rPr>
+          <w:sz w:val="24"/>
+          <w:szCs w:val="24"/>
+        </w:rPr>
+        <w:t>Diante deste panorama, identificamos os seguintes pesos de importância para cada uma das variáveis:</w:t>
+      </w:r>
+    </w:p>
+    <w:p>
+      <w:pPr>
+        <w:pStyle w:val="PargrafodaLista"/>
+        <w:numPr>
+          <w:ilvl w:val="0"/>
+          <w:numId w:val="5"/>
+        </w:numPr>
+        <w:rPr>
+          <w:sz w:val="24"/>
+          <w:szCs w:val="24"/>
+        </w:rPr>
+      </w:pPr>
+      <w:proofErr w:type="spellStart"/>
+      <w:r>
+        <w:rPr>
+          <w:sz w:val="24"/>
+          <w:szCs w:val="24"/>
+        </w:rPr>
+        <w:t>Recência</w:t>
+      </w:r>
+      <w:proofErr w:type="spellEnd"/>
+      <w:r>
+        <w:rPr>
+          <w:sz w:val="24"/>
+          <w:szCs w:val="24"/>
+        </w:rPr>
+        <w:t>: Quanto menor, melhor (menos dias decorridos desde a última compra).</w:t>
+      </w:r>
+    </w:p>
+    <w:p>
+      <w:pPr>
+        <w:pStyle w:val="PargrafodaLista"/>
+        <w:numPr>
+          <w:ilvl w:val="0"/>
+          <w:numId w:val="5"/>
+        </w:numPr>
+        <w:rPr>
+          <w:sz w:val="24"/>
+          <w:szCs w:val="24"/>
+        </w:rPr>
+      </w:pPr>
+      <w:r>
+        <w:rPr>
+          <w:sz w:val="24"/>
+          <w:szCs w:val="24"/>
+        </w:rPr>
+        <w:t>Frequência: Quanto maior, melhor (mais vezes o cliente efetuou uma compra).</w:t>
+      </w:r>
+    </w:p>
+    <w:p>
+      <w:pPr>
+        <w:pStyle w:val="PargrafodaLista"/>
+        <w:numPr>
+          <w:ilvl w:val="0"/>
+          <w:numId w:val="5"/>
+        </w:numPr>
+        <w:rPr>
+          <w:sz w:val="24"/>
+          <w:szCs w:val="24"/>
+        </w:rPr>
+      </w:pPr>
+      <w:proofErr w:type="spellStart"/>
+      <w:r>
+        <w:rPr>
+          <w:sz w:val="24"/>
+          <w:szCs w:val="24"/>
+        </w:rPr>
+        <w:t>Monetaridade</w:t>
+      </w:r>
+      <w:proofErr w:type="spellEnd"/>
+      <w:r>
+        <w:rPr>
+          <w:sz w:val="24"/>
+          <w:szCs w:val="24"/>
+        </w:rPr>
+        <w:t>: Quanto maior, melhor (mais dinheiro o cliente gastou).</w:t>
+      </w:r>
+    </w:p>
+    <w:p>
+      <w:pPr>
+        <w:ind w:left="45"/>
+        <w:rPr>
+          <w:sz w:val="24"/>
+          <w:szCs w:val="24"/>
+        </w:rPr>
+      </w:pPr>
+      <w:r>
+        <w:rPr>
+          <w:sz w:val="24"/>
+          <w:szCs w:val="24"/>
+        </w:rPr>
+        <w:t>As situações opostas a estas representam um menor peso de importância.</w:t>
+      </w:r>
+    </w:p>
+    <w:p>
+      <w:pPr>
+        <w:pStyle w:val="PargrafodaLista"/>
+        <w:numPr>
+          <w:ilvl w:val="0"/>
+          <w:numId w:val="6"/>
+        </w:numPr>
+        <w:rPr>
+          <w:b/>
+          <w:sz w:val="24"/>
+          <w:szCs w:val="24"/>
+        </w:rPr>
+      </w:pPr>
+      <w:bookmarkStart w:id="0" w:name="_GoBack"/>
+      <w:bookmarkEnd w:id="0"/>
+      <w:r>
+        <w:rPr>
+          <w:b/>
+          <w:sz w:val="24"/>
+          <w:szCs w:val="24"/>
+        </w:rPr>
         <w:t>Coleta ou Importação dos dados</w:t>
       </w:r>
     </w:p>
     <w:p>
       <w:r>
+        <w:lastRenderedPageBreak/>
         <w:t xml:space="preserve">É fato que qualquer empresa, até para próprio controle interno, possui dados históricos acerca de suas operações e estes dados podem (e devem) ser explorados no sentido de trazer </w:t>
       </w:r>
       <w:r>
@@ -278,19 +561,7 @@
         </w:numPr>
       </w:pPr>
       <w:r>
-        <w:t>olist_order_items</w:t>
-      </w:r>
-      <w:r>
-        <w:t>_dataset.csv:</w:t>
-      </w:r>
-      <w:r>
-        <w:t xml:space="preserve"> apresenta informações dos itens que compõem cada ordem de compra do cliente, como id do produto, preço, </w:t>
-      </w:r>
-      <w:r>
-        <w:t>frete</w:t>
-      </w:r>
-      <w:r>
-        <w:t xml:space="preserve"> </w:t>
+        <w:t xml:space="preserve">olist_order_items_dataset.csv: apresenta informações dos itens que compõem cada ordem de compra do cliente, como id do produto, preço, frete </w:t>
       </w:r>
       <w:proofErr w:type="spellStart"/>
       <w:r>
@@ -310,16 +581,7 @@
         </w:numPr>
       </w:pPr>
       <w:r>
-        <w:t>olist_order</w:t>
-      </w:r>
-      <w:r>
-        <w:t>s</w:t>
-      </w:r>
-      <w:r>
-        <w:t>_dataset.csv</w:t>
-      </w:r>
-      <w:r>
-        <w:t>: possui a ordem de cada compra. Aqui encontramos informações como data da compra, data de aprovação do pedido e data da entrega.</w:t>
+        <w:t>olist_orders_dataset.csv: possui a ordem de cada compra. Aqui encontramos informações como data da compra, data de aprovação do pedido e data da entrega.</w:t>
       </w:r>
     </w:p>
     <w:p>
@@ -331,7 +593,6 @@
         </w:numPr>
       </w:pPr>
       <w:r>
-        <w:lastRenderedPageBreak/>
         <w:t>olist_products_dataset.csv</w:t>
       </w:r>
       <w:r>
@@ -390,7 +651,11 @@
     </w:p>
     <w:p>
       <w:pPr>
-        <w:ind w:left="45"/>
+        <w:pStyle w:val="PargrafodaLista"/>
+        <w:numPr>
+          <w:ilvl w:val="0"/>
+          <w:numId w:val="6"/>
+        </w:numPr>
         <w:rPr>
           <w:b/>
           <w:sz w:val="24"/>
@@ -583,311 +848,6 @@
           <w:szCs w:val="24"/>
         </w:rPr>
       </w:pPr>
-      <w:r>
-        <w:rPr>
-          <w:b/>
-          <w:sz w:val="24"/>
-          <w:szCs w:val="24"/>
-        </w:rPr>
-        <w:t>Modelo RFM</w:t>
-      </w:r>
-    </w:p>
-    <w:p>
-      <w:pPr>
-        <w:ind w:left="45"/>
-        <w:rPr>
-          <w:sz w:val="24"/>
-          <w:szCs w:val="24"/>
-        </w:rPr>
-      </w:pPr>
-      <w:r>
-        <w:rPr>
-          <w:sz w:val="24"/>
-          <w:szCs w:val="24"/>
-        </w:rPr>
-        <w:t xml:space="preserve">Para o processo de segmentação de clientes utilizamos o famoso e consolidado Modelo RFM, que leva em consideração a </w:t>
-      </w:r>
-      <w:proofErr w:type="spellStart"/>
-      <w:r>
-        <w:rPr>
-          <w:b/>
-          <w:sz w:val="24"/>
-          <w:szCs w:val="24"/>
-        </w:rPr>
-        <w:t>recência</w:t>
-      </w:r>
-      <w:proofErr w:type="spellEnd"/>
-      <w:r>
-        <w:rPr>
-          <w:sz w:val="24"/>
-          <w:szCs w:val="24"/>
-        </w:rPr>
-        <w:t xml:space="preserve">, a </w:t>
-      </w:r>
-      <w:r>
-        <w:rPr>
-          <w:b/>
-          <w:sz w:val="24"/>
-          <w:szCs w:val="24"/>
-        </w:rPr>
-        <w:t>frequência</w:t>
-      </w:r>
-      <w:r>
-        <w:rPr>
-          <w:sz w:val="24"/>
-          <w:szCs w:val="24"/>
-        </w:rPr>
-        <w:t xml:space="preserve"> e a </w:t>
-      </w:r>
-      <w:proofErr w:type="spellStart"/>
-      <w:r>
-        <w:rPr>
-          <w:b/>
-          <w:sz w:val="24"/>
-          <w:szCs w:val="24"/>
-        </w:rPr>
-        <w:t>monetaridade</w:t>
-      </w:r>
-      <w:proofErr w:type="spellEnd"/>
-      <w:r>
-        <w:rPr>
-          <w:sz w:val="24"/>
-          <w:szCs w:val="24"/>
-        </w:rPr>
-        <w:t xml:space="preserve"> de cada cliente. Temos que as definições destes termos são dadas por:</w:t>
-      </w:r>
-    </w:p>
-    <w:p>
-      <w:pPr>
-        <w:pStyle w:val="PargrafodaLista"/>
-        <w:numPr>
-          <w:ilvl w:val="0"/>
-          <w:numId w:val="5"/>
-        </w:numPr>
-        <w:rPr>
-          <w:sz w:val="24"/>
-          <w:szCs w:val="24"/>
-        </w:rPr>
-      </w:pPr>
-      <w:proofErr w:type="spellStart"/>
-      <w:r>
-        <w:rPr>
-          <w:sz w:val="24"/>
-          <w:szCs w:val="24"/>
-        </w:rPr>
-        <w:t>Recência</w:t>
-      </w:r>
-      <w:proofErr w:type="spellEnd"/>
-      <w:r>
-        <w:rPr>
-          <w:sz w:val="24"/>
-          <w:szCs w:val="24"/>
-        </w:rPr>
-        <w:t>: Tempo (em dias) que o cliente não realiza uma compra.</w:t>
-      </w:r>
-    </w:p>
-    <w:p>
-      <w:pPr>
-        <w:pStyle w:val="PargrafodaLista"/>
-        <w:numPr>
-          <w:ilvl w:val="0"/>
-          <w:numId w:val="5"/>
-        </w:numPr>
-        <w:rPr>
-          <w:sz w:val="24"/>
-          <w:szCs w:val="24"/>
-        </w:rPr>
-      </w:pPr>
-      <w:r>
-        <w:rPr>
-          <w:sz w:val="24"/>
-          <w:szCs w:val="24"/>
-        </w:rPr>
-        <w:t>Frequência: Número de compras realizadas.</w:t>
-      </w:r>
-    </w:p>
-    <w:p>
-      <w:pPr>
-        <w:pStyle w:val="PargrafodaLista"/>
-        <w:numPr>
-          <w:ilvl w:val="0"/>
-          <w:numId w:val="5"/>
-        </w:numPr>
-        <w:rPr>
-          <w:sz w:val="24"/>
-          <w:szCs w:val="24"/>
-        </w:rPr>
-      </w:pPr>
-      <w:proofErr w:type="spellStart"/>
-      <w:r>
-        <w:rPr>
-          <w:sz w:val="24"/>
-          <w:szCs w:val="24"/>
-        </w:rPr>
-        <w:t>Monetaridade</w:t>
-      </w:r>
-      <w:proofErr w:type="spellEnd"/>
-      <w:r>
-        <w:rPr>
-          <w:sz w:val="24"/>
-          <w:szCs w:val="24"/>
-        </w:rPr>
-        <w:t>: Quantidade de dinheiro gasto pelo cliente.</w:t>
-      </w:r>
-    </w:p>
-    <w:p>
-      <w:pPr>
-        <w:ind w:left="45"/>
-        <w:rPr>
-          <w:sz w:val="24"/>
-          <w:szCs w:val="24"/>
-        </w:rPr>
-      </w:pPr>
-      <w:r>
-        <w:rPr>
-          <w:sz w:val="24"/>
-          <w:szCs w:val="24"/>
-        </w:rPr>
-        <w:t xml:space="preserve">Diante deste panorama, identificamos os seguintes pesos </w:t>
-      </w:r>
-      <w:r>
-        <w:rPr>
-          <w:sz w:val="24"/>
-          <w:szCs w:val="24"/>
-        </w:rPr>
-        <w:t xml:space="preserve">de importância </w:t>
-      </w:r>
-      <w:r>
-        <w:rPr>
-          <w:sz w:val="24"/>
-          <w:szCs w:val="24"/>
-        </w:rPr>
-        <w:t>para cada uma das variáveis:</w:t>
-      </w:r>
-    </w:p>
-    <w:p>
-      <w:pPr>
-        <w:pStyle w:val="PargrafodaLista"/>
-        <w:numPr>
-          <w:ilvl w:val="0"/>
-          <w:numId w:val="5"/>
-        </w:numPr>
-        <w:rPr>
-          <w:sz w:val="24"/>
-          <w:szCs w:val="24"/>
-        </w:rPr>
-      </w:pPr>
-      <w:proofErr w:type="spellStart"/>
-      <w:r>
-        <w:rPr>
-          <w:sz w:val="24"/>
-          <w:szCs w:val="24"/>
-        </w:rPr>
-        <w:t>Recência</w:t>
-      </w:r>
-      <w:proofErr w:type="spellEnd"/>
-      <w:r>
-        <w:rPr>
-          <w:sz w:val="24"/>
-          <w:szCs w:val="24"/>
-        </w:rPr>
-        <w:t>: Quanto menor, melhor (menos dias decorridos desde a última compra).</w:t>
-      </w:r>
-    </w:p>
-    <w:p>
-      <w:pPr>
-        <w:pStyle w:val="PargrafodaLista"/>
-        <w:numPr>
-          <w:ilvl w:val="0"/>
-          <w:numId w:val="5"/>
-        </w:numPr>
-        <w:rPr>
-          <w:sz w:val="24"/>
-          <w:szCs w:val="24"/>
-        </w:rPr>
-      </w:pPr>
-      <w:r>
-        <w:rPr>
-          <w:sz w:val="24"/>
-          <w:szCs w:val="24"/>
-        </w:rPr>
-        <w:t xml:space="preserve">Frequência: </w:t>
-      </w:r>
-      <w:r>
-        <w:rPr>
-          <w:sz w:val="24"/>
-          <w:szCs w:val="24"/>
-        </w:rPr>
-        <w:t>Quanto maior, melhor (mais vezes o cliente efetuou uma compra)</w:t>
-      </w:r>
-      <w:r>
-        <w:rPr>
-          <w:sz w:val="24"/>
-          <w:szCs w:val="24"/>
-        </w:rPr>
-        <w:t>.</w:t>
-      </w:r>
-    </w:p>
-    <w:p>
-      <w:pPr>
-        <w:pStyle w:val="PargrafodaLista"/>
-        <w:numPr>
-          <w:ilvl w:val="0"/>
-          <w:numId w:val="5"/>
-        </w:numPr>
-        <w:rPr>
-          <w:sz w:val="24"/>
-          <w:szCs w:val="24"/>
-        </w:rPr>
-      </w:pPr>
-      <w:proofErr w:type="spellStart"/>
-      <w:r>
-        <w:rPr>
-          <w:sz w:val="24"/>
-          <w:szCs w:val="24"/>
-        </w:rPr>
-        <w:t>Monetaridade</w:t>
-      </w:r>
-      <w:proofErr w:type="spellEnd"/>
-      <w:r>
-        <w:rPr>
-          <w:sz w:val="24"/>
-          <w:szCs w:val="24"/>
-        </w:rPr>
-        <w:t xml:space="preserve">: Quanto maior, melhor </w:t>
-      </w:r>
-      <w:r>
-        <w:rPr>
-          <w:sz w:val="24"/>
-          <w:szCs w:val="24"/>
-        </w:rPr>
-        <w:t>(mais dinheiro o cliente gastou)</w:t>
-      </w:r>
-      <w:r>
-        <w:rPr>
-          <w:sz w:val="24"/>
-          <w:szCs w:val="24"/>
-        </w:rPr>
-        <w:t>.</w:t>
-      </w:r>
-    </w:p>
-    <w:p>
-      <w:pPr>
-        <w:ind w:left="45"/>
-        <w:rPr>
-          <w:sz w:val="24"/>
-          <w:szCs w:val="24"/>
-        </w:rPr>
-      </w:pPr>
-      <w:r>
-        <w:rPr>
-          <w:sz w:val="24"/>
-          <w:szCs w:val="24"/>
-        </w:rPr>
-        <w:t>As situações opostas a estas representam um menor peso de importância.</w:t>
-      </w:r>
-      <w:bookmarkStart w:id="0" w:name="_GoBack"/>
-      <w:bookmarkEnd w:id="0"/>
     </w:p>
     <w:sectPr>
       <w:pgSz w:w="11906" w:h="16838"/>
@@ -1214,6 +1174,92 @@
     </w:lvl>
   </w:abstractNum>
   <w:abstractNum w:abstractNumId="3" w15:restartNumberingAfterBreak="0">
+    <w:nsid w:val="3B4634D2"/>
+    <w:multiLevelType w:val="hybridMultilevel"/>
+    <w:tmpl w:val="EC08A444"/>
+    <w:lvl w:ilvl="0" w:tplc="0416000F">
+      <w:start w:val="1"/>
+      <w:numFmt w:val="decimal"/>
+      <w:lvlText w:val="%1."/>
+      <w:lvlJc w:val="left"/>
+      <w:pPr>
+        <w:ind w:left="720" w:hanging="360"/>
+      </w:pPr>
+    </w:lvl>
+    <w:lvl w:ilvl="1" w:tplc="04160019" w:tentative="1">
+      <w:start w:val="1"/>
+      <w:numFmt w:val="lowerLetter"/>
+      <w:lvlText w:val="%2."/>
+      <w:lvlJc w:val="left"/>
+      <w:pPr>
+        <w:ind w:left="1440" w:hanging="360"/>
+      </w:pPr>
+    </w:lvl>
+    <w:lvl w:ilvl="2" w:tplc="0416001B" w:tentative="1">
+      <w:start w:val="1"/>
+      <w:numFmt w:val="lowerRoman"/>
+      <w:lvlText w:val="%3."/>
+      <w:lvlJc w:val="right"/>
+      <w:pPr>
+        <w:ind w:left="2160" w:hanging="180"/>
+      </w:pPr>
+    </w:lvl>
+    <w:lvl w:ilvl="3" w:tplc="0416000F" w:tentative="1">
+      <w:start w:val="1"/>
+      <w:numFmt w:val="decimal"/>
+      <w:lvlText w:val="%4."/>
+      <w:lvlJc w:val="left"/>
+      <w:pPr>
+        <w:ind w:left="2880" w:hanging="360"/>
+      </w:pPr>
+    </w:lvl>
+    <w:lvl w:ilvl="4" w:tplc="04160019" w:tentative="1">
+      <w:start w:val="1"/>
+      <w:numFmt w:val="lowerLetter"/>
+      <w:lvlText w:val="%5."/>
+      <w:lvlJc w:val="left"/>
+      <w:pPr>
+        <w:ind w:left="3600" w:hanging="360"/>
+      </w:pPr>
+    </w:lvl>
+    <w:lvl w:ilvl="5" w:tplc="0416001B" w:tentative="1">
+      <w:start w:val="1"/>
+      <w:numFmt w:val="lowerRoman"/>
+      <w:lvlText w:val="%6."/>
+      <w:lvlJc w:val="right"/>
+      <w:pPr>
+        <w:ind w:left="4320" w:hanging="180"/>
+      </w:pPr>
+    </w:lvl>
+    <w:lvl w:ilvl="6" w:tplc="0416000F" w:tentative="1">
+      <w:start w:val="1"/>
+      <w:numFmt w:val="decimal"/>
+      <w:lvlText w:val="%7."/>
+      <w:lvlJc w:val="left"/>
+      <w:pPr>
+        <w:ind w:left="5040" w:hanging="360"/>
+      </w:pPr>
+    </w:lvl>
+    <w:lvl w:ilvl="7" w:tplc="04160019" w:tentative="1">
+      <w:start w:val="1"/>
+      <w:numFmt w:val="lowerLetter"/>
+      <w:lvlText w:val="%8."/>
+      <w:lvlJc w:val="left"/>
+      <w:pPr>
+        <w:ind w:left="5760" w:hanging="360"/>
+      </w:pPr>
+    </w:lvl>
+    <w:lvl w:ilvl="8" w:tplc="0416001B" w:tentative="1">
+      <w:start w:val="1"/>
+      <w:numFmt w:val="lowerRoman"/>
+      <w:lvlText w:val="%9."/>
+      <w:lvlJc w:val="right"/>
+      <w:pPr>
+        <w:ind w:left="6480" w:hanging="180"/>
+      </w:pPr>
+    </w:lvl>
+  </w:abstractNum>
+  <w:abstractNum w:abstractNumId="4" w15:restartNumberingAfterBreak="0">
     <w:nsid w:val="5AF06DDA"/>
     <w:multiLevelType w:val="hybridMultilevel"/>
     <w:tmpl w:val="3A3463AE"/>
@@ -1326,7 +1372,7 @@
       </w:rPr>
     </w:lvl>
   </w:abstractNum>
-  <w:abstractNum w:abstractNumId="4" w15:restartNumberingAfterBreak="0">
+  <w:abstractNum w:abstractNumId="5" w15:restartNumberingAfterBreak="0">
     <w:nsid w:val="67AC6EDD"/>
     <w:multiLevelType w:val="hybridMultilevel"/>
     <w:tmpl w:val="D5524276"/>
@@ -1449,9 +1495,12 @@
     <w:abstractNumId w:val="0"/>
   </w:num>
   <w:num w:numId="4">
+    <w:abstractNumId w:val="5"/>
+  </w:num>
+  <w:num w:numId="5">
     <w:abstractNumId w:val="4"/>
   </w:num>
-  <w:num w:numId="5">
+  <w:num w:numId="6">
     <w:abstractNumId w:val="3"/>
   </w:num>
 </w:numbering>

</xml_diff>

<commit_message>
Add 'Modelagem' section and 'Elbow Method' subsection
</commit_message>
<xml_diff>
--- a/apresentacao/Projeto-Final.docx
+++ b/apresentacao/Projeto-Final.docx
@@ -436,8 +436,6 @@
           <w:szCs w:val="24"/>
         </w:rPr>
       </w:pPr>
-      <w:bookmarkStart w:id="0" w:name="_GoBack"/>
-      <w:bookmarkEnd w:id="0"/>
       <w:r>
         <w:rPr>
           <w:b/>
@@ -651,6 +649,11 @@
     </w:p>
     <w:p>
       <w:pPr>
+        <w:ind w:left="405"/>
+      </w:pPr>
+    </w:p>
+    <w:p>
+      <w:pPr>
         <w:pStyle w:val="PargrafodaLista"/>
         <w:numPr>
           <w:ilvl w:val="0"/>
@@ -840,6 +843,274 @@
         <w:t>)</w:t>
       </w:r>
     </w:p>
+    <w:p>
+      <w:pPr>
+        <w:ind w:left="405"/>
+      </w:pPr>
+    </w:p>
+    <w:p>
+      <w:pPr>
+        <w:pStyle w:val="PargrafodaLista"/>
+        <w:numPr>
+          <w:ilvl w:val="0"/>
+          <w:numId w:val="6"/>
+        </w:numPr>
+        <w:rPr>
+          <w:b/>
+        </w:rPr>
+      </w:pPr>
+      <w:r>
+        <w:rPr>
+          <w:b/>
+        </w:rPr>
+        <w:lastRenderedPageBreak/>
+        <w:t>Modelagem</w:t>
+      </w:r>
+    </w:p>
+    <w:p>
+      <w:r>
+        <w:t xml:space="preserve">Nesta etapa nosso objetivo é utilizar uma metodologia aplicando-a no nosso contexto de negócios, que é uma segmentação dos clientes. Para isso, precisamos saber exatamente em quantos grupos podemos agrupar estes clientes no intuito de obtermos um resultado com a maior precisão possível. Logo, usaremos uma metodologia gráfica chamada </w:t>
+      </w:r>
+      <w:proofErr w:type="spellStart"/>
+      <w:r>
+        <w:rPr>
+          <w:b/>
+        </w:rPr>
+        <w:t>Elbow</w:t>
+      </w:r>
+      <w:proofErr w:type="spellEnd"/>
+      <w:r>
+        <w:rPr>
+          <w:b/>
+        </w:rPr>
+        <w:t xml:space="preserve"> </w:t>
+      </w:r>
+      <w:proofErr w:type="spellStart"/>
+      <w:r>
+        <w:rPr>
+          <w:b/>
+        </w:rPr>
+        <w:t>Method</w:t>
+      </w:r>
+      <w:proofErr w:type="spellEnd"/>
+      <w:r>
+        <w:t>.</w:t>
+      </w:r>
+    </w:p>
+    <w:p>
+      <w:pPr>
+        <w:pStyle w:val="PargrafodaLista"/>
+        <w:numPr>
+          <w:ilvl w:val="1"/>
+          <w:numId w:val="6"/>
+        </w:numPr>
+        <w:rPr>
+          <w:b/>
+        </w:rPr>
+      </w:pPr>
+      <w:r>
+        <w:t xml:space="preserve"> </w:t>
+      </w:r>
+      <w:proofErr w:type="spellStart"/>
+      <w:r>
+        <w:rPr>
+          <w:b/>
+        </w:rPr>
+        <w:t>Elbow</w:t>
+      </w:r>
+      <w:proofErr w:type="spellEnd"/>
+      <w:r>
+        <w:rPr>
+          <w:b/>
+        </w:rPr>
+        <w:t xml:space="preserve"> </w:t>
+      </w:r>
+      <w:proofErr w:type="spellStart"/>
+      <w:r>
+        <w:rPr>
+          <w:b/>
+        </w:rPr>
+        <w:t>Method</w:t>
+      </w:r>
+      <w:proofErr w:type="spellEnd"/>
+    </w:p>
+    <w:p>
+      <w:r>
+        <w:t xml:space="preserve">Este método (no português chamado “Método do Cotovelo”) nada mais é do que uma métrica que avalia a melhor escolha para o número de </w:t>
+      </w:r>
+      <w:r>
+        <w:rPr>
+          <w:i/>
+        </w:rPr>
+        <w:t>clusters</w:t>
+      </w:r>
+      <w:r>
+        <w:t xml:space="preserve"> (grupos) que se deseja segmentar.</w:t>
+      </w:r>
+    </w:p>
+    <w:p>
+      <w:r>
+        <w:t xml:space="preserve">Para encontrarmos então esta quantidade foi utilizado o algoritmo </w:t>
+      </w:r>
+      <w:r>
+        <w:rPr>
+          <w:b/>
+        </w:rPr>
+        <w:t>K-</w:t>
+      </w:r>
+      <w:proofErr w:type="spellStart"/>
+      <w:r>
+        <w:rPr>
+          <w:b/>
+        </w:rPr>
+        <w:t>Means</w:t>
+      </w:r>
+      <w:proofErr w:type="spellEnd"/>
+      <w:r>
+        <w:t xml:space="preserve"> em Python onde foi passado como parâmetro o número de clusters máximo igual a 11 (mais detalhes encontra-se no notebook no repositório do GitHub).</w:t>
+      </w:r>
+    </w:p>
+    <w:p>
+      <w:r>
+        <w:t xml:space="preserve">Com resultado desta implementação foi feito um gráfico de cada uma das variáveis e seu respectivo número ideal de grupos. Este </w:t>
+      </w:r>
+      <w:proofErr w:type="spellStart"/>
+      <w:r>
+        <w:t>plot</w:t>
+      </w:r>
+      <w:proofErr w:type="spellEnd"/>
+      <w:r>
+        <w:t xml:space="preserve"> pode ser visto a seguir.</w:t>
+      </w:r>
+    </w:p>
+    <w:p>
+      <w:r>
+        <w:rPr>
+          <w:noProof/>
+          <w:lang w:eastAsia="pt-BR"/>
+        </w:rPr>
+        <w:drawing>
+          <wp:inline distT="0" distB="0" distL="0" distR="0">
+            <wp:extent cx="6156960" cy="1465391"/>
+            <wp:effectExtent l="0" t="0" r="0" b="1905"/>
+            <wp:docPr id="1" name="Imagem 1"/>
+            <wp:cNvGraphicFramePr>
+              <a:graphicFrameLocks xmlns:a="http://schemas.openxmlformats.org/drawingml/2006/main" noChangeAspect="1"/>
+            </wp:cNvGraphicFramePr>
+            <a:graphic xmlns:a="http://schemas.openxmlformats.org/drawingml/2006/main">
+              <a:graphicData uri="http://schemas.openxmlformats.org/drawingml/2006/picture">
+                <pic:pic xmlns:pic="http://schemas.openxmlformats.org/drawingml/2006/picture">
+                  <pic:nvPicPr>
+                    <pic:cNvPr id="1" name="elbow.png"/>
+                    <pic:cNvPicPr/>
+                  </pic:nvPicPr>
+                  <pic:blipFill>
+                    <a:blip r:embed="rId6">
+                      <a:extLst>
+                        <a:ext uri="{28A0092B-C50C-407E-A947-70E740481C1C}">
+                          <a14:useLocalDpi xmlns:a14="http://schemas.microsoft.com/office/drawing/2010/main" val="0"/>
+                        </a:ext>
+                      </a:extLst>
+                    </a:blip>
+                    <a:stretch>
+                      <a:fillRect/>
+                    </a:stretch>
+                  </pic:blipFill>
+                  <pic:spPr>
+                    <a:xfrm>
+                      <a:off x="0" y="0"/>
+                      <a:ext cx="6249452" cy="1487405"/>
+                    </a:xfrm>
+                    <a:prstGeom prst="rect">
+                      <a:avLst/>
+                    </a:prstGeom>
+                  </pic:spPr>
+                </pic:pic>
+              </a:graphicData>
+            </a:graphic>
+          </wp:inline>
+        </w:drawing>
+      </w:r>
+    </w:p>
+    <w:p>
+      <w:r>
+        <w:t xml:space="preserve">Assim, ao analisar o resultado dos </w:t>
+      </w:r>
+      <w:proofErr w:type="spellStart"/>
+      <w:r>
+        <w:t>plots</w:t>
+      </w:r>
+      <w:proofErr w:type="spellEnd"/>
+      <w:r>
+        <w:t xml:space="preserve"> acima foi possível concluir que 5 grupos seria uma boa escolha e, portanto, se adequaria bem ao problema.</w:t>
+      </w:r>
+    </w:p>
+    <w:p>
+      <w:r>
+        <w:t xml:space="preserve">Uma observação relevante é o fato de que foram feitas duas abordagens para os </w:t>
+      </w:r>
+      <w:proofErr w:type="spellStart"/>
+      <w:r>
+        <w:t>plots</w:t>
+      </w:r>
+      <w:proofErr w:type="spellEnd"/>
+      <w:r>
+        <w:t xml:space="preserve"> acima: com os dados originais e com os dados escalonados, o que no final</w:t>
+      </w:r>
+      <w:r>
+        <w:t xml:space="preserve"> resultou nos mesmos resultados.</w:t>
+      </w:r>
+      <w:bookmarkStart w:id="0" w:name="_GoBack"/>
+      <w:bookmarkEnd w:id="0"/>
+    </w:p>
+    <w:p>
+      <w:proofErr w:type="gramStart"/>
+      <w:r>
+        <w:t>Biblioteca(</w:t>
+      </w:r>
+      <w:proofErr w:type="gramEnd"/>
+      <w:r>
+        <w:t>s)</w:t>
+      </w:r>
+      <w:r>
+        <w:t xml:space="preserve"> utilizada(</w:t>
+      </w:r>
+      <w:r>
+        <w:t>s) nesta etapa:</w:t>
+      </w:r>
+    </w:p>
+    <w:p>
+      <w:pPr>
+        <w:pStyle w:val="PargrafodaLista"/>
+        <w:numPr>
+          <w:ilvl w:val="0"/>
+          <w:numId w:val="8"/>
+        </w:numPr>
+      </w:pPr>
+      <w:r>
+        <w:t>K-</w:t>
+      </w:r>
+      <w:proofErr w:type="spellStart"/>
+      <w:r>
+        <w:t>Means</w:t>
+      </w:r>
+      <w:proofErr w:type="spellEnd"/>
+    </w:p>
+    <w:p>
+      <w:pPr>
+        <w:pStyle w:val="PargrafodaLista"/>
+        <w:numPr>
+          <w:ilvl w:val="0"/>
+          <w:numId w:val="8"/>
+        </w:numPr>
+      </w:pPr>
+      <w:proofErr w:type="spellStart"/>
+      <w:r>
+        <w:t>Matplotlib</w:t>
+      </w:r>
+      <w:proofErr w:type="spellEnd"/>
+    </w:p>
+    <w:p/>
     <w:p>
       <w:pPr>
         <w:ind w:left="45"/>
@@ -1175,9 +1446,9 @@
   </w:abstractNum>
   <w:abstractNum w:abstractNumId="3" w15:restartNumberingAfterBreak="0">
     <w:nsid w:val="3B4634D2"/>
-    <w:multiLevelType w:val="hybridMultilevel"/>
-    <w:tmpl w:val="EC08A444"/>
-    <w:lvl w:ilvl="0" w:tplc="0416000F">
+    <w:multiLevelType w:val="multilevel"/>
+    <w:tmpl w:val="392007A4"/>
+    <w:lvl w:ilvl="0">
       <w:start w:val="1"/>
       <w:numFmt w:val="decimal"/>
       <w:lvlText w:val="%1."/>
@@ -1186,80 +1457,225 @@
         <w:ind w:left="720" w:hanging="360"/>
       </w:pPr>
     </w:lvl>
-    <w:lvl w:ilvl="1" w:tplc="04160019" w:tentative="1">
-      <w:start w:val="1"/>
-      <w:numFmt w:val="lowerLetter"/>
-      <w:lvlText w:val="%2."/>
-      <w:lvlJc w:val="left"/>
-      <w:pPr>
-        <w:ind w:left="1440" w:hanging="360"/>
-      </w:pPr>
-    </w:lvl>
-    <w:lvl w:ilvl="2" w:tplc="0416001B" w:tentative="1">
-      <w:start w:val="1"/>
-      <w:numFmt w:val="lowerRoman"/>
-      <w:lvlText w:val="%3."/>
-      <w:lvlJc w:val="right"/>
-      <w:pPr>
-        <w:ind w:left="2160" w:hanging="180"/>
-      </w:pPr>
-    </w:lvl>
-    <w:lvl w:ilvl="3" w:tplc="0416000F" w:tentative="1">
+    <w:lvl w:ilvl="1">
       <w:start w:val="1"/>
       <w:numFmt w:val="decimal"/>
-      <w:lvlText w:val="%4."/>
-      <w:lvlJc w:val="left"/>
-      <w:pPr>
-        <w:ind w:left="2880" w:hanging="360"/>
-      </w:pPr>
-    </w:lvl>
-    <w:lvl w:ilvl="4" w:tplc="04160019" w:tentative="1">
-      <w:start w:val="1"/>
-      <w:numFmt w:val="lowerLetter"/>
-      <w:lvlText w:val="%5."/>
-      <w:lvlJc w:val="left"/>
-      <w:pPr>
-        <w:ind w:left="3600" w:hanging="360"/>
-      </w:pPr>
-    </w:lvl>
-    <w:lvl w:ilvl="5" w:tplc="0416001B" w:tentative="1">
-      <w:start w:val="1"/>
-      <w:numFmt w:val="lowerRoman"/>
-      <w:lvlText w:val="%6."/>
-      <w:lvlJc w:val="right"/>
-      <w:pPr>
-        <w:ind w:left="4320" w:hanging="180"/>
-      </w:pPr>
-    </w:lvl>
-    <w:lvl w:ilvl="6" w:tplc="0416000F" w:tentative="1">
+      <w:isLgl/>
+      <w:lvlText w:val="%1.%2."/>
+      <w:lvlJc w:val="left"/>
+      <w:pPr>
+        <w:ind w:left="720" w:hanging="360"/>
+      </w:pPr>
+      <w:rPr>
+        <w:rFonts w:hint="default"/>
+      </w:rPr>
+    </w:lvl>
+    <w:lvl w:ilvl="2">
       <w:start w:val="1"/>
       <w:numFmt w:val="decimal"/>
-      <w:lvlText w:val="%7."/>
-      <w:lvlJc w:val="left"/>
-      <w:pPr>
-        <w:ind w:left="5040" w:hanging="360"/>
-      </w:pPr>
-    </w:lvl>
-    <w:lvl w:ilvl="7" w:tplc="04160019" w:tentative="1">
-      <w:start w:val="1"/>
-      <w:numFmt w:val="lowerLetter"/>
-      <w:lvlText w:val="%8."/>
-      <w:lvlJc w:val="left"/>
-      <w:pPr>
-        <w:ind w:left="5760" w:hanging="360"/>
-      </w:pPr>
-    </w:lvl>
-    <w:lvl w:ilvl="8" w:tplc="0416001B" w:tentative="1">
-      <w:start w:val="1"/>
-      <w:numFmt w:val="lowerRoman"/>
-      <w:lvlText w:val="%9."/>
-      <w:lvlJc w:val="right"/>
-      <w:pPr>
-        <w:ind w:left="6480" w:hanging="180"/>
-      </w:pPr>
+      <w:isLgl/>
+      <w:lvlText w:val="%1.%2.%3."/>
+      <w:lvlJc w:val="left"/>
+      <w:pPr>
+        <w:ind w:left="1080" w:hanging="720"/>
+      </w:pPr>
+      <w:rPr>
+        <w:rFonts w:hint="default"/>
+      </w:rPr>
+    </w:lvl>
+    <w:lvl w:ilvl="3">
+      <w:start w:val="1"/>
+      <w:numFmt w:val="decimal"/>
+      <w:isLgl/>
+      <w:lvlText w:val="%1.%2.%3.%4."/>
+      <w:lvlJc w:val="left"/>
+      <w:pPr>
+        <w:ind w:left="1080" w:hanging="720"/>
+      </w:pPr>
+      <w:rPr>
+        <w:rFonts w:hint="default"/>
+      </w:rPr>
+    </w:lvl>
+    <w:lvl w:ilvl="4">
+      <w:start w:val="1"/>
+      <w:numFmt w:val="decimal"/>
+      <w:isLgl/>
+      <w:lvlText w:val="%1.%2.%3.%4.%5."/>
+      <w:lvlJc w:val="left"/>
+      <w:pPr>
+        <w:ind w:left="1440" w:hanging="1080"/>
+      </w:pPr>
+      <w:rPr>
+        <w:rFonts w:hint="default"/>
+      </w:rPr>
+    </w:lvl>
+    <w:lvl w:ilvl="5">
+      <w:start w:val="1"/>
+      <w:numFmt w:val="decimal"/>
+      <w:isLgl/>
+      <w:lvlText w:val="%1.%2.%3.%4.%5.%6."/>
+      <w:lvlJc w:val="left"/>
+      <w:pPr>
+        <w:ind w:left="1440" w:hanging="1080"/>
+      </w:pPr>
+      <w:rPr>
+        <w:rFonts w:hint="default"/>
+      </w:rPr>
+    </w:lvl>
+    <w:lvl w:ilvl="6">
+      <w:start w:val="1"/>
+      <w:numFmt w:val="decimal"/>
+      <w:isLgl/>
+      <w:lvlText w:val="%1.%2.%3.%4.%5.%6.%7."/>
+      <w:lvlJc w:val="left"/>
+      <w:pPr>
+        <w:ind w:left="1800" w:hanging="1440"/>
+      </w:pPr>
+      <w:rPr>
+        <w:rFonts w:hint="default"/>
+      </w:rPr>
+    </w:lvl>
+    <w:lvl w:ilvl="7">
+      <w:start w:val="1"/>
+      <w:numFmt w:val="decimal"/>
+      <w:isLgl/>
+      <w:lvlText w:val="%1.%2.%3.%4.%5.%6.%7.%8."/>
+      <w:lvlJc w:val="left"/>
+      <w:pPr>
+        <w:ind w:left="1800" w:hanging="1440"/>
+      </w:pPr>
+      <w:rPr>
+        <w:rFonts w:hint="default"/>
+      </w:rPr>
+    </w:lvl>
+    <w:lvl w:ilvl="8">
+      <w:start w:val="1"/>
+      <w:numFmt w:val="decimal"/>
+      <w:isLgl/>
+      <w:lvlText w:val="%1.%2.%3.%4.%5.%6.%7.%8.%9."/>
+      <w:lvlJc w:val="left"/>
+      <w:pPr>
+        <w:ind w:left="2160" w:hanging="1800"/>
+      </w:pPr>
+      <w:rPr>
+        <w:rFonts w:hint="default"/>
+      </w:rPr>
     </w:lvl>
   </w:abstractNum>
   <w:abstractNum w:abstractNumId="4" w15:restartNumberingAfterBreak="0">
+    <w:nsid w:val="4DA61043"/>
+    <w:multiLevelType w:val="hybridMultilevel"/>
+    <w:tmpl w:val="00A61EE0"/>
+    <w:lvl w:ilvl="0" w:tplc="04160001">
+      <w:start w:val="1"/>
+      <w:numFmt w:val="bullet"/>
+      <w:lvlText w:val=""/>
+      <w:lvlJc w:val="left"/>
+      <w:pPr>
+        <w:ind w:left="720" w:hanging="360"/>
+      </w:pPr>
+      <w:rPr>
+        <w:rFonts w:ascii="Symbol" w:hAnsi="Symbol" w:hint="default"/>
+      </w:rPr>
+    </w:lvl>
+    <w:lvl w:ilvl="1" w:tplc="04160003" w:tentative="1">
+      <w:start w:val="1"/>
+      <w:numFmt w:val="bullet"/>
+      <w:lvlText w:val="o"/>
+      <w:lvlJc w:val="left"/>
+      <w:pPr>
+        <w:ind w:left="1440" w:hanging="360"/>
+      </w:pPr>
+      <w:rPr>
+        <w:rFonts w:ascii="Courier New" w:hAnsi="Courier New" w:cs="Courier New" w:hint="default"/>
+      </w:rPr>
+    </w:lvl>
+    <w:lvl w:ilvl="2" w:tplc="04160005" w:tentative="1">
+      <w:start w:val="1"/>
+      <w:numFmt w:val="bullet"/>
+      <w:lvlText w:val=""/>
+      <w:lvlJc w:val="left"/>
+      <w:pPr>
+        <w:ind w:left="2160" w:hanging="360"/>
+      </w:pPr>
+      <w:rPr>
+        <w:rFonts w:ascii="Wingdings" w:hAnsi="Wingdings" w:hint="default"/>
+      </w:rPr>
+    </w:lvl>
+    <w:lvl w:ilvl="3" w:tplc="04160001" w:tentative="1">
+      <w:start w:val="1"/>
+      <w:numFmt w:val="bullet"/>
+      <w:lvlText w:val=""/>
+      <w:lvlJc w:val="left"/>
+      <w:pPr>
+        <w:ind w:left="2880" w:hanging="360"/>
+      </w:pPr>
+      <w:rPr>
+        <w:rFonts w:ascii="Symbol" w:hAnsi="Symbol" w:hint="default"/>
+      </w:rPr>
+    </w:lvl>
+    <w:lvl w:ilvl="4" w:tplc="04160003" w:tentative="1">
+      <w:start w:val="1"/>
+      <w:numFmt w:val="bullet"/>
+      <w:lvlText w:val="o"/>
+      <w:lvlJc w:val="left"/>
+      <w:pPr>
+        <w:ind w:left="3600" w:hanging="360"/>
+      </w:pPr>
+      <w:rPr>
+        <w:rFonts w:ascii="Courier New" w:hAnsi="Courier New" w:cs="Courier New" w:hint="default"/>
+      </w:rPr>
+    </w:lvl>
+    <w:lvl w:ilvl="5" w:tplc="04160005" w:tentative="1">
+      <w:start w:val="1"/>
+      <w:numFmt w:val="bullet"/>
+      <w:lvlText w:val=""/>
+      <w:lvlJc w:val="left"/>
+      <w:pPr>
+        <w:ind w:left="4320" w:hanging="360"/>
+      </w:pPr>
+      <w:rPr>
+        <w:rFonts w:ascii="Wingdings" w:hAnsi="Wingdings" w:hint="default"/>
+      </w:rPr>
+    </w:lvl>
+    <w:lvl w:ilvl="6" w:tplc="04160001" w:tentative="1">
+      <w:start w:val="1"/>
+      <w:numFmt w:val="bullet"/>
+      <w:lvlText w:val=""/>
+      <w:lvlJc w:val="left"/>
+      <w:pPr>
+        <w:ind w:left="5040" w:hanging="360"/>
+      </w:pPr>
+      <w:rPr>
+        <w:rFonts w:ascii="Symbol" w:hAnsi="Symbol" w:hint="default"/>
+      </w:rPr>
+    </w:lvl>
+    <w:lvl w:ilvl="7" w:tplc="04160003" w:tentative="1">
+      <w:start w:val="1"/>
+      <w:numFmt w:val="bullet"/>
+      <w:lvlText w:val="o"/>
+      <w:lvlJc w:val="left"/>
+      <w:pPr>
+        <w:ind w:left="5760" w:hanging="360"/>
+      </w:pPr>
+      <w:rPr>
+        <w:rFonts w:ascii="Courier New" w:hAnsi="Courier New" w:cs="Courier New" w:hint="default"/>
+      </w:rPr>
+    </w:lvl>
+    <w:lvl w:ilvl="8" w:tplc="04160005" w:tentative="1">
+      <w:start w:val="1"/>
+      <w:numFmt w:val="bullet"/>
+      <w:lvlText w:val=""/>
+      <w:lvlJc w:val="left"/>
+      <w:pPr>
+        <w:ind w:left="6480" w:hanging="360"/>
+      </w:pPr>
+      <w:rPr>
+        <w:rFonts w:ascii="Wingdings" w:hAnsi="Wingdings" w:hint="default"/>
+      </w:rPr>
+    </w:lvl>
+  </w:abstractNum>
+  <w:abstractNum w:abstractNumId="5" w15:restartNumberingAfterBreak="0">
     <w:nsid w:val="5AF06DDA"/>
     <w:multiLevelType w:val="hybridMultilevel"/>
     <w:tmpl w:val="3A3463AE"/>
@@ -1372,7 +1788,7 @@
       </w:rPr>
     </w:lvl>
   </w:abstractNum>
-  <w:abstractNum w:abstractNumId="5" w15:restartNumberingAfterBreak="0">
+  <w:abstractNum w:abstractNumId="6" w15:restartNumberingAfterBreak="0">
     <w:nsid w:val="67AC6EDD"/>
     <w:multiLevelType w:val="hybridMultilevel"/>
     <w:tmpl w:val="D5524276"/>
@@ -1483,6 +1899,92 @@
       <w:rPr>
         <w:rFonts w:ascii="Wingdings" w:hAnsi="Wingdings" w:hint="default"/>
       </w:rPr>
+    </w:lvl>
+  </w:abstractNum>
+  <w:abstractNum w:abstractNumId="7" w15:restartNumberingAfterBreak="0">
+    <w:nsid w:val="77C04213"/>
+    <w:multiLevelType w:val="multilevel"/>
+    <w:tmpl w:val="0416001F"/>
+    <w:lvl w:ilvl="0">
+      <w:start w:val="1"/>
+      <w:numFmt w:val="decimal"/>
+      <w:lvlText w:val="%1."/>
+      <w:lvlJc w:val="left"/>
+      <w:pPr>
+        <w:ind w:left="360" w:hanging="360"/>
+      </w:pPr>
+    </w:lvl>
+    <w:lvl w:ilvl="1">
+      <w:start w:val="1"/>
+      <w:numFmt w:val="decimal"/>
+      <w:lvlText w:val="%1.%2."/>
+      <w:lvlJc w:val="left"/>
+      <w:pPr>
+        <w:ind w:left="792" w:hanging="432"/>
+      </w:pPr>
+    </w:lvl>
+    <w:lvl w:ilvl="2">
+      <w:start w:val="1"/>
+      <w:numFmt w:val="decimal"/>
+      <w:lvlText w:val="%1.%2.%3."/>
+      <w:lvlJc w:val="left"/>
+      <w:pPr>
+        <w:ind w:left="1224" w:hanging="504"/>
+      </w:pPr>
+    </w:lvl>
+    <w:lvl w:ilvl="3">
+      <w:start w:val="1"/>
+      <w:numFmt w:val="decimal"/>
+      <w:lvlText w:val="%1.%2.%3.%4."/>
+      <w:lvlJc w:val="left"/>
+      <w:pPr>
+        <w:ind w:left="1728" w:hanging="648"/>
+      </w:pPr>
+    </w:lvl>
+    <w:lvl w:ilvl="4">
+      <w:start w:val="1"/>
+      <w:numFmt w:val="decimal"/>
+      <w:lvlText w:val="%1.%2.%3.%4.%5."/>
+      <w:lvlJc w:val="left"/>
+      <w:pPr>
+        <w:ind w:left="2232" w:hanging="792"/>
+      </w:pPr>
+    </w:lvl>
+    <w:lvl w:ilvl="5">
+      <w:start w:val="1"/>
+      <w:numFmt w:val="decimal"/>
+      <w:lvlText w:val="%1.%2.%3.%4.%5.%6."/>
+      <w:lvlJc w:val="left"/>
+      <w:pPr>
+        <w:ind w:left="2736" w:hanging="936"/>
+      </w:pPr>
+    </w:lvl>
+    <w:lvl w:ilvl="6">
+      <w:start w:val="1"/>
+      <w:numFmt w:val="decimal"/>
+      <w:lvlText w:val="%1.%2.%3.%4.%5.%6.%7."/>
+      <w:lvlJc w:val="left"/>
+      <w:pPr>
+        <w:ind w:left="3240" w:hanging="1080"/>
+      </w:pPr>
+    </w:lvl>
+    <w:lvl w:ilvl="7">
+      <w:start w:val="1"/>
+      <w:numFmt w:val="decimal"/>
+      <w:lvlText w:val="%1.%2.%3.%4.%5.%6.%7.%8."/>
+      <w:lvlJc w:val="left"/>
+      <w:pPr>
+        <w:ind w:left="3744" w:hanging="1224"/>
+      </w:pPr>
+    </w:lvl>
+    <w:lvl w:ilvl="8">
+      <w:start w:val="1"/>
+      <w:numFmt w:val="decimal"/>
+      <w:lvlText w:val="%1.%2.%3.%4.%5.%6.%7.%8.%9."/>
+      <w:lvlJc w:val="left"/>
+      <w:pPr>
+        <w:ind w:left="4320" w:hanging="1440"/>
+      </w:pPr>
     </w:lvl>
   </w:abstractNum>
   <w:num w:numId="1">
@@ -1495,13 +1997,19 @@
     <w:abstractNumId w:val="0"/>
   </w:num>
   <w:num w:numId="4">
-    <w:abstractNumId w:val="5"/>
+    <w:abstractNumId w:val="6"/>
   </w:num>
   <w:num w:numId="5">
-    <w:abstractNumId w:val="4"/>
+    <w:abstractNumId w:val="5"/>
   </w:num>
   <w:num w:numId="6">
     <w:abstractNumId w:val="3"/>
+  </w:num>
+  <w:num w:numId="7">
+    <w:abstractNumId w:val="7"/>
+  </w:num>
+  <w:num w:numId="8">
+    <w:abstractNumId w:val="4"/>
   </w:num>
 </w:numbering>
 </file>

</xml_diff>

<commit_message>
Rename section 4 and add pairplot image
</commit_message>
<xml_diff>
--- a/apresentacao/Projeto-Final.docx
+++ b/apresentacao/Projeto-Final.docx
@@ -864,37 +864,146 @@
           <w:b/>
         </w:rPr>
         <w:lastRenderedPageBreak/>
-        <w:t>Modelagem</w:t>
-      </w:r>
-    </w:p>
-    <w:p>
-      <w:r>
-        <w:t xml:space="preserve">Nesta etapa nosso objetivo é utilizar uma metodologia aplicando-a no nosso contexto de negócios, que é uma segmentação dos clientes. Para isso, precisamos saber exatamente em quantos grupos podemos agrupar estes clientes no intuito de obtermos um resultado com a maior precisão possível. Logo, usaremos uma metodologia gráfica chamada </w:t>
-      </w:r>
-      <w:proofErr w:type="spellStart"/>
+        <w:t>A</w:t>
+      </w:r>
       <w:r>
         <w:rPr>
           <w:b/>
         </w:rPr>
-        <w:t>Elbow</w:t>
-      </w:r>
-      <w:proofErr w:type="spellEnd"/>
+        <w:t>nálise Exploratória de Dados (A</w:t>
+      </w:r>
       <w:r>
         <w:rPr>
           <w:b/>
         </w:rPr>
-        <w:t xml:space="preserve"> </w:t>
-      </w:r>
-      <w:proofErr w:type="spellStart"/>
+        <w:t>E</w:t>
+      </w:r>
       <w:r>
         <w:rPr>
           <w:b/>
         </w:rPr>
-        <w:t>Method</w:t>
-      </w:r>
-      <w:proofErr w:type="spellEnd"/>
-      <w:r>
-        <w:t>.</w:t>
+        <w:t>D</w:t>
+      </w:r>
+      <w:bookmarkStart w:id="0" w:name="_GoBack"/>
+      <w:bookmarkEnd w:id="0"/>
+      <w:r>
+        <w:rPr>
+          <w:b/>
+        </w:rPr>
+        <w:t>)</w:t>
+      </w:r>
+    </w:p>
+    <w:p>
+      <w:r>
+        <w:t>Após</w:t>
+      </w:r>
+      <w:r>
+        <w:t xml:space="preserve"> os passos anteriores, obteve-se como resultado um </w:t>
+      </w:r>
+      <w:proofErr w:type="spellStart"/>
+      <w:r>
+        <w:t>dataframe</w:t>
+      </w:r>
+      <w:proofErr w:type="spellEnd"/>
+      <w:r>
+        <w:t xml:space="preserve"> temporário contendo os dados </w:t>
+      </w:r>
+      <w:proofErr w:type="spellStart"/>
+      <w:r>
+        <w:t>references</w:t>
+      </w:r>
+      <w:proofErr w:type="spellEnd"/>
+      <w:r>
+        <w:t xml:space="preserve"> à </w:t>
+      </w:r>
+      <w:proofErr w:type="spellStart"/>
+      <w:r>
+        <w:t>recência</w:t>
+      </w:r>
+      <w:proofErr w:type="spellEnd"/>
+      <w:r>
+        <w:t xml:space="preserve">, à frequência e à </w:t>
+      </w:r>
+      <w:proofErr w:type="spellStart"/>
+      <w:r>
+        <w:t>monetaridade</w:t>
+      </w:r>
+      <w:proofErr w:type="spellEnd"/>
+      <w:r>
+        <w:t xml:space="preserve">, sendo possível fazer uma exploração dos dados. </w:t>
+      </w:r>
+    </w:p>
+    <w:p>
+      <w:r>
+        <w:t xml:space="preserve">Como gráfico principal foi definido um </w:t>
+      </w:r>
+      <w:proofErr w:type="spellStart"/>
+      <w:r>
+        <w:rPr>
+          <w:i/>
+        </w:rPr>
+        <w:t>pairplot</w:t>
+      </w:r>
+      <w:proofErr w:type="spellEnd"/>
+      <w:r>
+        <w:t xml:space="preserve"> onde mostramos a dispersão entre essas variáveis duas a duas, podendo ser visto abaixo:</w:t>
+      </w:r>
+    </w:p>
+    <w:p>
+      <w:r>
+        <w:rPr>
+          <w:noProof/>
+          <w:lang w:eastAsia="pt-BR"/>
+        </w:rPr>
+        <w:drawing>
+          <wp:inline distT="0" distB="0" distL="0" distR="0">
+            <wp:extent cx="5553075" cy="5604009"/>
+            <wp:effectExtent l="0" t="0" r="0" b="0"/>
+            <wp:docPr id="2" name="Imagem 2"/>
+            <wp:cNvGraphicFramePr>
+              <a:graphicFrameLocks xmlns:a="http://schemas.openxmlformats.org/drawingml/2006/main" noChangeAspect="1"/>
+            </wp:cNvGraphicFramePr>
+            <a:graphic xmlns:a="http://schemas.openxmlformats.org/drawingml/2006/main">
+              <a:graphicData uri="http://schemas.openxmlformats.org/drawingml/2006/picture">
+                <pic:pic xmlns:pic="http://schemas.openxmlformats.org/drawingml/2006/picture">
+                  <pic:nvPicPr>
+                    <pic:cNvPr id="2" name="pairplot.png"/>
+                    <pic:cNvPicPr/>
+                  </pic:nvPicPr>
+                  <pic:blipFill>
+                    <a:blip r:embed="rId6">
+                      <a:extLst>
+                        <a:ext uri="{28A0092B-C50C-407E-A947-70E740481C1C}">
+                          <a14:useLocalDpi xmlns:a14="http://schemas.microsoft.com/office/drawing/2010/main" val="0"/>
+                        </a:ext>
+                      </a:extLst>
+                    </a:blip>
+                    <a:stretch>
+                      <a:fillRect/>
+                    </a:stretch>
+                  </pic:blipFill>
+                  <pic:spPr>
+                    <a:xfrm>
+                      <a:off x="0" y="0"/>
+                      <a:ext cx="5556148" cy="5607110"/>
+                    </a:xfrm>
+                    <a:prstGeom prst="rect">
+                      <a:avLst/>
+                    </a:prstGeom>
+                  </pic:spPr>
+                </pic:pic>
+              </a:graphicData>
+            </a:graphic>
+          </wp:inline>
+        </w:drawing>
+      </w:r>
+    </w:p>
+    <w:p>
+      <w:r>
+        <w:t>Para obtenção deste gráfico, foi feito inicialmente um escalonamento de forma logarítmica dos dados e este de fato representa um resultado consideravelmente melhor do que ao utilizar os dados originais. Neste caso, é possível notar que as variáveis não apresentam correlação forte entre si</w:t>
+      </w:r>
+      <w:r>
+        <w:t xml:space="preserve"> e, além disso, vemos que os respectivos histogramas se apresentam bem aproximado a uma distribuição normal, que é importante na a criação do modelo.</w:t>
       </w:r>
     </w:p>
     <w:p>
@@ -908,7 +1017,18 @@
           <w:b/>
         </w:rPr>
       </w:pPr>
-      <w:r>
+      <w:proofErr w:type="spellStart"/>
+      <w:r>
+        <w:rPr>
+          <w:b/>
+        </w:rPr>
+        <w:t>Elbow</w:t>
+      </w:r>
+      <w:proofErr w:type="spellEnd"/>
+      <w:r>
+        <w:rPr>
+          <w:b/>
+        </w:rPr>
         <w:t xml:space="preserve"> </w:t>
       </w:r>
       <w:proofErr w:type="spellStart"/>
@@ -916,20 +1036,6 @@
         <w:rPr>
           <w:b/>
         </w:rPr>
-        <w:t>Elbow</w:t>
-      </w:r>
-      <w:proofErr w:type="spellEnd"/>
-      <w:r>
-        <w:rPr>
-          <w:b/>
-        </w:rPr>
-        <w:t xml:space="preserve"> </w:t>
-      </w:r>
-      <w:proofErr w:type="spellStart"/>
-      <w:r>
-        <w:rPr>
-          <w:b/>
-        </w:rPr>
         <w:t>Method</w:t>
       </w:r>
       <w:proofErr w:type="spellEnd"/>
@@ -950,6 +1056,7 @@
     </w:p>
     <w:p>
       <w:r>
+        <w:lastRenderedPageBreak/>
         <w:t xml:space="preserve">Para encontrarmos então esta quantidade foi utilizado o algoritmo </w:t>
       </w:r>
       <w:r>
@@ -1005,7 +1112,7 @@
                     <pic:cNvPicPr/>
                   </pic:nvPicPr>
                   <pic:blipFill>
-                    <a:blip r:embed="rId6">
+                    <a:blip r:embed="rId7">
                       <a:extLst>
                         <a:ext uri="{28A0092B-C50C-407E-A947-70E740481C1C}">
                           <a14:useLocalDpi xmlns:a14="http://schemas.microsoft.com/office/drawing/2010/main" val="0"/>
@@ -1164,11 +1271,11 @@
         <w:shd w:val="clear" w:color="auto" w:fill="FFFFFE"/>
         <w:spacing w:line="285" w:lineRule="atLeast"/>
       </w:pPr>
-      <w:bookmarkStart w:id="0" w:name="_GoBack"/>
-      <w:bookmarkEnd w:id="0"/>
+      <w:proofErr w:type="gramStart"/>
       <w:r>
         <w:t>Biblioteca(</w:t>
       </w:r>
+      <w:proofErr w:type="gramEnd"/>
       <w:r>
         <w:t>s)</w:t>
       </w:r>
@@ -1188,7 +1295,6 @@
         </w:numPr>
       </w:pPr>
       <w:r>
-        <w:lastRenderedPageBreak/>
         <w:t>K-</w:t>
       </w:r>
       <w:proofErr w:type="spellStart"/>
@@ -1211,6 +1317,44 @@
       </w:r>
       <w:proofErr w:type="spellEnd"/>
     </w:p>
+    <w:p>
+      <w:pPr>
+        <w:pStyle w:val="PargrafodaLista"/>
+        <w:numPr>
+          <w:ilvl w:val="0"/>
+          <w:numId w:val="8"/>
+        </w:numPr>
+      </w:pPr>
+      <w:r>
+        <w:t xml:space="preserve">Nesta etapa nosso objetivo é utilizar uma metodologia aplicando-a no nosso contexto de negócios, que é uma segmentação dos clientes. Para isso, precisamos saber exatamente em quantos grupos podemos agrupar estes clientes no intuito de obtermos um resultado com a maior precisão possível. Logo, usaremos uma metodologia gráfica chamada </w:t>
+      </w:r>
+      <w:proofErr w:type="spellStart"/>
+      <w:r>
+        <w:rPr>
+          <w:b/>
+        </w:rPr>
+        <w:t>Elbow</w:t>
+      </w:r>
+      <w:proofErr w:type="spellEnd"/>
+      <w:r>
+        <w:rPr>
+          <w:b/>
+        </w:rPr>
+        <w:t xml:space="preserve"> </w:t>
+      </w:r>
+      <w:proofErr w:type="spellStart"/>
+      <w:r>
+        <w:rPr>
+          <w:b/>
+        </w:rPr>
+        <w:t>Method</w:t>
+      </w:r>
+      <w:proofErr w:type="spellEnd"/>
+      <w:r>
+        <w:t>.</w:t>
+      </w:r>
+    </w:p>
+    <w:p/>
     <w:p/>
     <w:p>
       <w:pPr>

</xml_diff>

<commit_message>
Add used libraries in section 4
</commit_message>
<xml_diff>
--- a/apresentacao/Projeto-Final.docx
+++ b/apresentacao/Projeto-Final.docx
@@ -884,8 +884,6 @@
         </w:rPr>
         <w:t>D</w:t>
       </w:r>
-      <w:bookmarkStart w:id="0" w:name="_GoBack"/>
-      <w:bookmarkEnd w:id="0"/>
       <w:r>
         <w:rPr>
           <w:b/>
@@ -1007,6 +1005,71 @@
       </w:r>
     </w:p>
     <w:p>
+      <w:r>
+        <w:t>Um complemento à análise exploratória dos dados é feito na seção a seguir (Modelagem) logo após classificarmos os clientes com suas respectivas pontuações.</w:t>
+      </w:r>
+    </w:p>
+    <w:p>
+      <w:pPr>
+        <w:ind w:left="45"/>
+      </w:pPr>
+      <w:bookmarkStart w:id="0" w:name="_GoBack"/>
+      <w:bookmarkEnd w:id="0"/>
+      <w:proofErr w:type="gramStart"/>
+      <w:r>
+        <w:t>Biblioteca(</w:t>
+      </w:r>
+      <w:proofErr w:type="gramEnd"/>
+      <w:r>
+        <w:t>s) utilizada(s) nesta etapa:</w:t>
+      </w:r>
+    </w:p>
+    <w:p>
+      <w:pPr>
+        <w:pStyle w:val="PargrafodaLista"/>
+        <w:numPr>
+          <w:ilvl w:val="0"/>
+          <w:numId w:val="4"/>
+        </w:numPr>
+      </w:pPr>
+      <w:proofErr w:type="spellStart"/>
+      <w:r>
+        <w:lastRenderedPageBreak/>
+        <w:t>Numpy</w:t>
+      </w:r>
+      <w:proofErr w:type="spellEnd"/>
+    </w:p>
+    <w:p>
+      <w:pPr>
+        <w:pStyle w:val="PargrafodaLista"/>
+        <w:numPr>
+          <w:ilvl w:val="0"/>
+          <w:numId w:val="4"/>
+        </w:numPr>
+      </w:pPr>
+      <w:proofErr w:type="spellStart"/>
+      <w:r>
+        <w:t>Seaborn</w:t>
+      </w:r>
+      <w:proofErr w:type="spellEnd"/>
+    </w:p>
+    <w:p/>
+    <w:p>
+      <w:pPr>
+        <w:pStyle w:val="PargrafodaLista"/>
+        <w:numPr>
+          <w:ilvl w:val="0"/>
+          <w:numId w:val="6"/>
+        </w:numPr>
+      </w:pPr>
+      <w:r>
+        <w:rPr>
+          <w:b/>
+        </w:rPr>
+        <w:t>Modelagem</w:t>
+      </w:r>
+    </w:p>
+    <w:p>
       <w:pPr>
         <w:pStyle w:val="PargrafodaLista"/>
         <w:numPr>
@@ -1056,7 +1119,6 @@
     </w:p>
     <w:p>
       <w:r>
-        <w:lastRenderedPageBreak/>
         <w:t xml:space="preserve">Para encontrarmos então esta quantidade foi utilizado o algoritmo </w:t>
       </w:r>
       <w:r>
@@ -1313,6 +1375,7 @@
       </w:pPr>
       <w:proofErr w:type="spellStart"/>
       <w:r>
+        <w:lastRenderedPageBreak/>
         <w:t>Matplotlib</w:t>
       </w:r>
       <w:proofErr w:type="spellEnd"/>

</xml_diff>

<commit_message>
Structure section 5 again
</commit_message>
<xml_diff>
--- a/apresentacao/Projeto-Final.docx
+++ b/apresentacao/Projeto-Final.docx
@@ -1013,8 +1013,6 @@
       <w:pPr>
         <w:ind w:left="45"/>
       </w:pPr>
-      <w:bookmarkStart w:id="0" w:name="_GoBack"/>
-      <w:bookmarkEnd w:id="0"/>
       <w:proofErr w:type="gramStart"/>
       <w:r>
         <w:t>Biblioteca(</w:t>
@@ -1067,6 +1065,41 @@
           <w:b/>
         </w:rPr>
         <w:t>Modelagem</w:t>
+      </w:r>
+    </w:p>
+    <w:p>
+      <w:r>
+        <w:t>Nesta etapa nosso o</w:t>
+      </w:r>
+      <w:bookmarkStart w:id="0" w:name="_GoBack"/>
+      <w:bookmarkEnd w:id="0"/>
+      <w:r>
+        <w:t xml:space="preserve">bjetivo é utilizar uma metodologia aplicando-a no nosso contexto de negócios, que é uma segmentação dos clientes. Para isso, precisamos saber exatamente em quantos grupos podemos agrupar estes clientes no intuito de obtermos um resultado com a maior precisão possível. Logo, usaremos uma metodologia gráfica chamada </w:t>
+      </w:r>
+      <w:proofErr w:type="spellStart"/>
+      <w:r>
+        <w:rPr>
+          <w:b/>
+        </w:rPr>
+        <w:t>Elbow</w:t>
+      </w:r>
+      <w:proofErr w:type="spellEnd"/>
+      <w:r>
+        <w:rPr>
+          <w:b/>
+        </w:rPr>
+        <w:t xml:space="preserve"> </w:t>
+      </w:r>
+      <w:proofErr w:type="spellStart"/>
+      <w:r>
+        <w:rPr>
+          <w:b/>
+        </w:rPr>
+        <w:t>Method</w:t>
+      </w:r>
+      <w:proofErr w:type="spellEnd"/>
+      <w:r>
+        <w:t>.</w:t>
       </w:r>
     </w:p>
     <w:p>
@@ -1375,47 +1408,9 @@
       </w:pPr>
       <w:proofErr w:type="spellStart"/>
       <w:r>
-        <w:lastRenderedPageBreak/>
         <w:t>Matplotlib</w:t>
       </w:r>
       <w:proofErr w:type="spellEnd"/>
-    </w:p>
-    <w:p>
-      <w:pPr>
-        <w:pStyle w:val="PargrafodaLista"/>
-        <w:numPr>
-          <w:ilvl w:val="0"/>
-          <w:numId w:val="8"/>
-        </w:numPr>
-      </w:pPr>
-      <w:r>
-        <w:t xml:space="preserve">Nesta etapa nosso objetivo é utilizar uma metodologia aplicando-a no nosso contexto de negócios, que é uma segmentação dos clientes. Para isso, precisamos saber exatamente em quantos grupos podemos agrupar estes clientes no intuito de obtermos um resultado com a maior precisão possível. Logo, usaremos uma metodologia gráfica chamada </w:t>
-      </w:r>
-      <w:proofErr w:type="spellStart"/>
-      <w:r>
-        <w:rPr>
-          <w:b/>
-        </w:rPr>
-        <w:t>Elbow</w:t>
-      </w:r>
-      <w:proofErr w:type="spellEnd"/>
-      <w:r>
-        <w:rPr>
-          <w:b/>
-        </w:rPr>
-        <w:t xml:space="preserve"> </w:t>
-      </w:r>
-      <w:proofErr w:type="spellStart"/>
-      <w:r>
-        <w:rPr>
-          <w:b/>
-        </w:rPr>
-        <w:t>Method</w:t>
-      </w:r>
-      <w:proofErr w:type="spellEnd"/>
-      <w:r>
-        <w:t>.</w:t>
-      </w:r>
     </w:p>
     <w:p/>
     <w:p/>

</xml_diff>

<commit_message>
Add score dataframe image and explain score
</commit_message>
<xml_diff>
--- a/apresentacao/Projeto-Final.docx
+++ b/apresentacao/Projeto-Final.docx
@@ -1069,12 +1069,7 @@
     </w:p>
     <w:p>
       <w:r>
-        <w:t>Nesta etapa nosso o</w:t>
-      </w:r>
-      <w:bookmarkStart w:id="0" w:name="_GoBack"/>
-      <w:bookmarkEnd w:id="0"/>
-      <w:r>
-        <w:t xml:space="preserve">bjetivo é utilizar uma metodologia aplicando-a no nosso contexto de negócios, que é uma segmentação dos clientes. Para isso, precisamos saber exatamente em quantos grupos podemos agrupar estes clientes no intuito de obtermos um resultado com a maior precisão possível. Logo, usaremos uma metodologia gráfica chamada </w:t>
+        <w:t xml:space="preserve">Nesta etapa nosso objetivo é utilizar uma metodologia aplicando-a no nosso contexto de negócios, que é uma segmentação dos clientes. Para isso, precisamos saber exatamente em quantos grupos podemos agrupar estes clientes no intuito de obtermos um resultado com a maior precisão possível. Logo, usaremos uma metodologia gráfica chamada </w:t>
       </w:r>
       <w:proofErr w:type="spellStart"/>
       <w:r>
@@ -1353,6 +1348,90 @@
       </w:r>
       <w:r>
         <w:t>omportamento em cada variável de interesse.</w:t>
+      </w:r>
+    </w:p>
+    <w:p>
+      <w:pPr>
+        <w:shd w:val="clear" w:color="auto" w:fill="FFFFFE"/>
+        <w:spacing w:line="285" w:lineRule="atLeast"/>
+      </w:pPr>
+      <w:r>
+        <w:lastRenderedPageBreak/>
+        <w:t>Por fim, utilizamos o resultado das pontuações obtidos via K-</w:t>
+      </w:r>
+      <w:proofErr w:type="spellStart"/>
+      <w:r>
+        <w:t>Means</w:t>
+      </w:r>
+      <w:proofErr w:type="spellEnd"/>
+      <w:r>
+        <w:t xml:space="preserve"> para criar o </w:t>
+      </w:r>
+      <w:proofErr w:type="spellStart"/>
+      <w:r>
+        <w:t>dataframe</w:t>
+      </w:r>
+      <w:proofErr w:type="spellEnd"/>
+      <w:r>
+        <w:t xml:space="preserve"> com os scores correspondentes</w:t>
+      </w:r>
+      <w:bookmarkStart w:id="0" w:name="_GoBack"/>
+      <w:bookmarkEnd w:id="0"/>
+      <w:r>
+        <w:t>, que tem a seguinte forma:</w:t>
+      </w:r>
+    </w:p>
+    <w:p>
+      <w:pPr>
+        <w:shd w:val="clear" w:color="auto" w:fill="FFFFFE"/>
+        <w:spacing w:line="285" w:lineRule="atLeast"/>
+      </w:pPr>
+      <w:r>
+        <w:rPr>
+          <w:noProof/>
+          <w:lang w:eastAsia="pt-BR"/>
+        </w:rPr>
+        <w:drawing>
+          <wp:inline distT="0" distB="0" distL="0" distR="0">
+            <wp:extent cx="5573436" cy="1714500"/>
+            <wp:effectExtent l="0" t="0" r="8255" b="0"/>
+            <wp:docPr id="5" name="Imagem 5"/>
+            <wp:cNvGraphicFramePr>
+              <a:graphicFrameLocks xmlns:a="http://schemas.openxmlformats.org/drawingml/2006/main" noChangeAspect="1"/>
+            </wp:cNvGraphicFramePr>
+            <a:graphic xmlns:a="http://schemas.openxmlformats.org/drawingml/2006/main">
+              <a:graphicData uri="http://schemas.openxmlformats.org/drawingml/2006/picture">
+                <pic:pic xmlns:pic="http://schemas.openxmlformats.org/drawingml/2006/picture">
+                  <pic:nvPicPr>
+                    <pic:cNvPr id="5" name="dataframe-intermediario.PNG"/>
+                    <pic:cNvPicPr/>
+                  </pic:nvPicPr>
+                  <pic:blipFill>
+                    <a:blip r:embed="rId8">
+                      <a:extLst>
+                        <a:ext uri="{28A0092B-C50C-407E-A947-70E740481C1C}">
+                          <a14:useLocalDpi xmlns:a14="http://schemas.microsoft.com/office/drawing/2010/main" val="0"/>
+                        </a:ext>
+                      </a:extLst>
+                    </a:blip>
+                    <a:stretch>
+                      <a:fillRect/>
+                    </a:stretch>
+                  </pic:blipFill>
+                  <pic:spPr>
+                    <a:xfrm>
+                      <a:off x="0" y="0"/>
+                      <a:ext cx="5575424" cy="1715112"/>
+                    </a:xfrm>
+                    <a:prstGeom prst="rect">
+                      <a:avLst/>
+                    </a:prstGeom>
+                  </pic:spPr>
+                </pic:pic>
+              </a:graphicData>
+            </a:graphic>
+          </wp:inline>
+        </w:drawing>
       </w:r>
     </w:p>
     <w:p>

</xml_diff>

<commit_message>
Add histogram and boxplot in subsection 5.3
</commit_message>
<xml_diff>
--- a/apresentacao/Projeto-Final.docx
+++ b/apresentacao/Projeto-Final.docx
@@ -1375,8 +1375,6 @@
       <w:r>
         <w:t xml:space="preserve"> com os scores correspondentes</w:t>
       </w:r>
-      <w:bookmarkStart w:id="0" w:name="_GoBack"/>
-      <w:bookmarkEnd w:id="0"/>
       <w:r>
         <w:t>, que tem a seguinte forma:</w:t>
       </w:r>
@@ -1439,6 +1437,34 @@
         <w:shd w:val="clear" w:color="auto" w:fill="FFFFFE"/>
         <w:spacing w:line="285" w:lineRule="atLeast"/>
       </w:pPr>
+      <w:r>
+        <w:t xml:space="preserve">Note que a coluna </w:t>
+      </w:r>
+      <w:r>
+        <w:rPr>
+          <w:i/>
+        </w:rPr>
+        <w:t>score</w:t>
+      </w:r>
+      <w:r>
+        <w:t xml:space="preserve"> é a pontuação total de cada cliente e é obtido somando os scores individuais da </w:t>
+      </w:r>
+      <w:proofErr w:type="spellStart"/>
+      <w:r>
+        <w:t>recência</w:t>
+      </w:r>
+      <w:proofErr w:type="spellEnd"/>
+      <w:r>
+        <w:t xml:space="preserve">, frequência e </w:t>
+      </w:r>
+      <w:proofErr w:type="spellStart"/>
+      <w:r>
+        <w:t>monetaridade</w:t>
+      </w:r>
+      <w:proofErr w:type="spellEnd"/>
+      <w:r>
+        <w:t xml:space="preserve"> (ou seja, as colunas R, F, M respectivamente). </w:t>
+      </w:r>
     </w:p>
     <w:p>
       <w:pPr>
@@ -1491,8 +1517,122 @@
       </w:r>
       <w:proofErr w:type="spellEnd"/>
     </w:p>
-    <w:p/>
-    <w:p/>
+    <w:p>
+      <w:pPr>
+        <w:pStyle w:val="PargrafodaLista"/>
+      </w:pPr>
+    </w:p>
+    <w:p>
+      <w:pPr>
+        <w:pStyle w:val="PargrafodaLista"/>
+        <w:numPr>
+          <w:ilvl w:val="1"/>
+          <w:numId w:val="6"/>
+        </w:numPr>
+        <w:rPr>
+          <w:b/>
+        </w:rPr>
+      </w:pPr>
+      <w:r>
+        <w:rPr>
+          <w:b/>
+        </w:rPr>
+        <w:t>Classificação dos clientes</w:t>
+      </w:r>
+    </w:p>
+    <w:p>
+      <w:r>
+        <w:t>Um importante passo para identificar os grupos formados pelo K-</w:t>
+      </w:r>
+      <w:proofErr w:type="spellStart"/>
+      <w:r>
+        <w:t>Means</w:t>
+      </w:r>
+      <w:proofErr w:type="spellEnd"/>
+      <w:r>
+        <w:t xml:space="preserve"> é classificar os clientes com “rótulos” identificado sua assiduidade às compras online. Para isso, utilizamos um critério baseado em seu score e na distribuição como este score se apresenta. Assim, uma segunda parte da</w:t>
+      </w:r>
+      <w:r>
+        <w:t xml:space="preserve"> análise exploratória foi feita, sendo usado agora um histograma (e posteriormente um </w:t>
+      </w:r>
+      <w:proofErr w:type="spellStart"/>
+      <w:r>
+        <w:t>boxplot</w:t>
+      </w:r>
+      <w:proofErr w:type="spellEnd"/>
+      <w:r>
+        <w:t xml:space="preserve"> para verificar possíveis </w:t>
+      </w:r>
+      <w:proofErr w:type="spellStart"/>
+      <w:r>
+        <w:t>outliers</w:t>
+      </w:r>
+      <w:proofErr w:type="spellEnd"/>
+      <w:r>
+        <w:t>).</w:t>
+      </w:r>
+    </w:p>
+    <w:p>
+      <w:pPr>
+        <w:pStyle w:val="PargrafodaLista"/>
+        <w:numPr>
+          <w:ilvl w:val="0"/>
+          <w:numId w:val="9"/>
+        </w:numPr>
+      </w:pPr>
+      <w:r>
+        <w:t>Histograma</w:t>
+      </w:r>
+    </w:p>
+    <w:p>
+      <w:r>
+        <w:rPr>
+          <w:noProof/>
+          <w:lang w:eastAsia="pt-BR"/>
+        </w:rPr>
+        <w:drawing>
+          <wp:inline distT="0" distB="0" distL="0" distR="0">
+            <wp:extent cx="5400040" cy="2952750"/>
+            <wp:effectExtent l="0" t="0" r="0" b="0"/>
+            <wp:docPr id="6" name="Imagem 6"/>
+            <wp:cNvGraphicFramePr>
+              <a:graphicFrameLocks xmlns:a="http://schemas.openxmlformats.org/drawingml/2006/main" noChangeAspect="1"/>
+            </wp:cNvGraphicFramePr>
+            <a:graphic xmlns:a="http://schemas.openxmlformats.org/drawingml/2006/main">
+              <a:graphicData uri="http://schemas.openxmlformats.org/drawingml/2006/picture">
+                <pic:pic xmlns:pic="http://schemas.openxmlformats.org/drawingml/2006/picture">
+                  <pic:nvPicPr>
+                    <pic:cNvPr id="6" name="hist-score.png"/>
+                    <pic:cNvPicPr/>
+                  </pic:nvPicPr>
+                  <pic:blipFill>
+                    <a:blip r:embed="rId9">
+                      <a:extLst>
+                        <a:ext uri="{28A0092B-C50C-407E-A947-70E740481C1C}">
+                          <a14:useLocalDpi xmlns:a14="http://schemas.microsoft.com/office/drawing/2010/main" val="0"/>
+                        </a:ext>
+                      </a:extLst>
+                    </a:blip>
+                    <a:stretch>
+                      <a:fillRect/>
+                    </a:stretch>
+                  </pic:blipFill>
+                  <pic:spPr>
+                    <a:xfrm>
+                      <a:off x="0" y="0"/>
+                      <a:ext cx="5400040" cy="2952750"/>
+                    </a:xfrm>
+                    <a:prstGeom prst="rect">
+                      <a:avLst/>
+                    </a:prstGeom>
+                  </pic:spPr>
+                </pic:pic>
+              </a:graphicData>
+            </a:graphic>
+          </wp:inline>
+        </w:drawing>
+      </w:r>
+    </w:p>
     <w:p>
       <w:pPr>
         <w:ind w:left="45"/>
@@ -1501,6 +1641,292 @@
           <w:szCs w:val="24"/>
         </w:rPr>
       </w:pPr>
+      <w:r>
+        <w:rPr>
+          <w:sz w:val="24"/>
+          <w:szCs w:val="24"/>
+        </w:rPr>
+        <w:t>Analisando o histograma a classificação foi definida como segue:</w:t>
+      </w:r>
+    </w:p>
+    <w:p>
+      <w:pPr>
+        <w:pStyle w:val="PargrafodaLista"/>
+        <w:numPr>
+          <w:ilvl w:val="0"/>
+          <w:numId w:val="10"/>
+        </w:numPr>
+        <w:rPr>
+          <w:sz w:val="24"/>
+          <w:szCs w:val="24"/>
+        </w:rPr>
+      </w:pPr>
+      <w:r>
+        <w:rPr>
+          <w:sz w:val="24"/>
+          <w:szCs w:val="24"/>
+        </w:rPr>
+        <w:lastRenderedPageBreak/>
+        <w:t>Ruim: menor ou igual a 1</w:t>
+      </w:r>
+    </w:p>
+    <w:p>
+      <w:pPr>
+        <w:pStyle w:val="PargrafodaLista"/>
+        <w:numPr>
+          <w:ilvl w:val="0"/>
+          <w:numId w:val="10"/>
+        </w:numPr>
+        <w:rPr>
+          <w:sz w:val="24"/>
+          <w:szCs w:val="24"/>
+        </w:rPr>
+      </w:pPr>
+      <w:r>
+        <w:rPr>
+          <w:sz w:val="24"/>
+          <w:szCs w:val="24"/>
+        </w:rPr>
+        <w:t>Regular</w:t>
+      </w:r>
+      <w:r>
+        <w:rPr>
+          <w:sz w:val="24"/>
+          <w:szCs w:val="24"/>
+        </w:rPr>
+        <w:t xml:space="preserve">: menor ou igual a </w:t>
+      </w:r>
+      <w:r>
+        <w:rPr>
+          <w:sz w:val="24"/>
+          <w:szCs w:val="24"/>
+        </w:rPr>
+        <w:t>3</w:t>
+      </w:r>
+    </w:p>
+    <w:p>
+      <w:pPr>
+        <w:pStyle w:val="PargrafodaLista"/>
+        <w:numPr>
+          <w:ilvl w:val="0"/>
+          <w:numId w:val="10"/>
+        </w:numPr>
+        <w:rPr>
+          <w:sz w:val="24"/>
+          <w:szCs w:val="24"/>
+        </w:rPr>
+      </w:pPr>
+      <w:r>
+        <w:rPr>
+          <w:sz w:val="24"/>
+          <w:szCs w:val="24"/>
+        </w:rPr>
+        <w:t>Bom</w:t>
+      </w:r>
+      <w:r>
+        <w:rPr>
+          <w:sz w:val="24"/>
+          <w:szCs w:val="24"/>
+        </w:rPr>
+        <w:t xml:space="preserve">: menor ou igual a </w:t>
+      </w:r>
+      <w:r>
+        <w:rPr>
+          <w:sz w:val="24"/>
+          <w:szCs w:val="24"/>
+        </w:rPr>
+        <w:t>4</w:t>
+      </w:r>
+    </w:p>
+    <w:p>
+      <w:pPr>
+        <w:pStyle w:val="PargrafodaLista"/>
+        <w:numPr>
+          <w:ilvl w:val="0"/>
+          <w:numId w:val="10"/>
+        </w:numPr>
+        <w:rPr>
+          <w:sz w:val="24"/>
+          <w:szCs w:val="24"/>
+        </w:rPr>
+      </w:pPr>
+      <w:r>
+        <w:rPr>
+          <w:sz w:val="24"/>
+          <w:szCs w:val="24"/>
+        </w:rPr>
+        <w:t>Muito bom</w:t>
+      </w:r>
+      <w:r>
+        <w:rPr>
+          <w:sz w:val="24"/>
+          <w:szCs w:val="24"/>
+        </w:rPr>
+        <w:t xml:space="preserve">: menor ou igual a </w:t>
+      </w:r>
+      <w:r>
+        <w:rPr>
+          <w:sz w:val="24"/>
+          <w:szCs w:val="24"/>
+        </w:rPr>
+        <w:t>5</w:t>
+      </w:r>
+    </w:p>
+    <w:p>
+      <w:pPr>
+        <w:pStyle w:val="PargrafodaLista"/>
+        <w:numPr>
+          <w:ilvl w:val="0"/>
+          <w:numId w:val="10"/>
+        </w:numPr>
+        <w:rPr>
+          <w:sz w:val="24"/>
+          <w:szCs w:val="24"/>
+        </w:rPr>
+      </w:pPr>
+      <w:r>
+        <w:rPr>
+          <w:sz w:val="24"/>
+          <w:szCs w:val="24"/>
+        </w:rPr>
+        <w:t>Ótimo</w:t>
+      </w:r>
+      <w:r>
+        <w:rPr>
+          <w:sz w:val="24"/>
+          <w:szCs w:val="24"/>
+        </w:rPr>
+        <w:t xml:space="preserve">: </w:t>
+      </w:r>
+      <w:r>
+        <w:rPr>
+          <w:sz w:val="24"/>
+          <w:szCs w:val="24"/>
+        </w:rPr>
+        <w:t>maior que 5</w:t>
+      </w:r>
+    </w:p>
+    <w:p>
+      <w:pPr>
+        <w:rPr>
+          <w:sz w:val="24"/>
+          <w:szCs w:val="24"/>
+        </w:rPr>
+      </w:pPr>
+    </w:p>
+    <w:p>
+      <w:pPr>
+        <w:pStyle w:val="PargrafodaLista"/>
+        <w:numPr>
+          <w:ilvl w:val="0"/>
+          <w:numId w:val="11"/>
+        </w:numPr>
+        <w:rPr>
+          <w:sz w:val="24"/>
+          <w:szCs w:val="24"/>
+        </w:rPr>
+      </w:pPr>
+      <w:proofErr w:type="spellStart"/>
+      <w:r>
+        <w:rPr>
+          <w:sz w:val="24"/>
+          <w:szCs w:val="24"/>
+        </w:rPr>
+        <w:t>Boxplot</w:t>
+      </w:r>
+      <w:proofErr w:type="spellEnd"/>
+    </w:p>
+    <w:p>
+      <w:pPr>
+        <w:ind w:left="45"/>
+        <w:rPr>
+          <w:sz w:val="24"/>
+          <w:szCs w:val="24"/>
+        </w:rPr>
+      </w:pPr>
+      <w:r>
+        <w:rPr>
+          <w:noProof/>
+          <w:sz w:val="24"/>
+          <w:szCs w:val="24"/>
+          <w:lang w:eastAsia="pt-BR"/>
+        </w:rPr>
+        <w:drawing>
+          <wp:inline distT="0" distB="0" distL="0" distR="0">
+            <wp:extent cx="5893849" cy="2114550"/>
+            <wp:effectExtent l="0" t="0" r="0" b="0"/>
+            <wp:docPr id="7" name="Imagem 7"/>
+            <wp:cNvGraphicFramePr>
+              <a:graphicFrameLocks xmlns:a="http://schemas.openxmlformats.org/drawingml/2006/main" noChangeAspect="1"/>
+            </wp:cNvGraphicFramePr>
+            <a:graphic xmlns:a="http://schemas.openxmlformats.org/drawingml/2006/main">
+              <a:graphicData uri="http://schemas.openxmlformats.org/drawingml/2006/picture">
+                <pic:pic xmlns:pic="http://schemas.openxmlformats.org/drawingml/2006/picture">
+                  <pic:nvPicPr>
+                    <pic:cNvPr id="7" name="boxplot.png"/>
+                    <pic:cNvPicPr/>
+                  </pic:nvPicPr>
+                  <pic:blipFill>
+                    <a:blip r:embed="rId10">
+                      <a:extLst>
+                        <a:ext uri="{28A0092B-C50C-407E-A947-70E740481C1C}">
+                          <a14:useLocalDpi xmlns:a14="http://schemas.microsoft.com/office/drawing/2010/main" val="0"/>
+                        </a:ext>
+                      </a:extLst>
+                    </a:blip>
+                    <a:stretch>
+                      <a:fillRect/>
+                    </a:stretch>
+                  </pic:blipFill>
+                  <pic:spPr>
+                    <a:xfrm>
+                      <a:off x="0" y="0"/>
+                      <a:ext cx="5897577" cy="2115888"/>
+                    </a:xfrm>
+                    <a:prstGeom prst="rect">
+                      <a:avLst/>
+                    </a:prstGeom>
+                  </pic:spPr>
+                </pic:pic>
+              </a:graphicData>
+            </a:graphic>
+          </wp:inline>
+        </w:drawing>
+      </w:r>
+    </w:p>
+    <w:p>
+      <w:pPr>
+        <w:ind w:left="45"/>
+        <w:rPr>
+          <w:sz w:val="24"/>
+          <w:szCs w:val="24"/>
+        </w:rPr>
+      </w:pPr>
+      <w:r>
+        <w:rPr>
+          <w:sz w:val="24"/>
+          <w:szCs w:val="24"/>
+        </w:rPr>
+        <w:t xml:space="preserve">Note que em escala logarítmica se obtêm o melhor resultado. Assim, foram removidos os </w:t>
+      </w:r>
+      <w:proofErr w:type="spellStart"/>
+      <w:r>
+        <w:rPr>
+          <w:sz w:val="24"/>
+          <w:szCs w:val="24"/>
+        </w:rPr>
+        <w:t>outliers</w:t>
+      </w:r>
+      <w:proofErr w:type="spellEnd"/>
+      <w:r>
+        <w:rPr>
+          <w:sz w:val="24"/>
+          <w:szCs w:val="24"/>
+        </w:rPr>
+        <w:t xml:space="preserve"> e consequentemente feita a criação do modelo.</w:t>
+      </w:r>
+      <w:bookmarkStart w:id="0" w:name="_GoBack"/>
+      <w:bookmarkEnd w:id="0"/>
     </w:p>
     <w:sectPr>
       <w:pgSz w:w="11906" w:h="16838"/>
@@ -1628,6 +2054,232 @@
     </w:lvl>
   </w:abstractNum>
   <w:abstractNum w:abstractNumId="1" w15:restartNumberingAfterBreak="0">
+    <w:nsid w:val="28806E3D"/>
+    <w:multiLevelType w:val="hybridMultilevel"/>
+    <w:tmpl w:val="AB1A7994"/>
+    <w:lvl w:ilvl="0" w:tplc="04160001">
+      <w:start w:val="1"/>
+      <w:numFmt w:val="bullet"/>
+      <w:lvlText w:val=""/>
+      <w:lvlJc w:val="left"/>
+      <w:pPr>
+        <w:ind w:left="765" w:hanging="360"/>
+      </w:pPr>
+      <w:rPr>
+        <w:rFonts w:ascii="Symbol" w:hAnsi="Symbol" w:hint="default"/>
+      </w:rPr>
+    </w:lvl>
+    <w:lvl w:ilvl="1" w:tplc="04160003" w:tentative="1">
+      <w:start w:val="1"/>
+      <w:numFmt w:val="bullet"/>
+      <w:lvlText w:val="o"/>
+      <w:lvlJc w:val="left"/>
+      <w:pPr>
+        <w:ind w:left="1485" w:hanging="360"/>
+      </w:pPr>
+      <w:rPr>
+        <w:rFonts w:ascii="Courier New" w:hAnsi="Courier New" w:cs="Courier New" w:hint="default"/>
+      </w:rPr>
+    </w:lvl>
+    <w:lvl w:ilvl="2" w:tplc="04160005" w:tentative="1">
+      <w:start w:val="1"/>
+      <w:numFmt w:val="bullet"/>
+      <w:lvlText w:val=""/>
+      <w:lvlJc w:val="left"/>
+      <w:pPr>
+        <w:ind w:left="2205" w:hanging="360"/>
+      </w:pPr>
+      <w:rPr>
+        <w:rFonts w:ascii="Wingdings" w:hAnsi="Wingdings" w:hint="default"/>
+      </w:rPr>
+    </w:lvl>
+    <w:lvl w:ilvl="3" w:tplc="04160001" w:tentative="1">
+      <w:start w:val="1"/>
+      <w:numFmt w:val="bullet"/>
+      <w:lvlText w:val=""/>
+      <w:lvlJc w:val="left"/>
+      <w:pPr>
+        <w:ind w:left="2925" w:hanging="360"/>
+      </w:pPr>
+      <w:rPr>
+        <w:rFonts w:ascii="Symbol" w:hAnsi="Symbol" w:hint="default"/>
+      </w:rPr>
+    </w:lvl>
+    <w:lvl w:ilvl="4" w:tplc="04160003" w:tentative="1">
+      <w:start w:val="1"/>
+      <w:numFmt w:val="bullet"/>
+      <w:lvlText w:val="o"/>
+      <w:lvlJc w:val="left"/>
+      <w:pPr>
+        <w:ind w:left="3645" w:hanging="360"/>
+      </w:pPr>
+      <w:rPr>
+        <w:rFonts w:ascii="Courier New" w:hAnsi="Courier New" w:cs="Courier New" w:hint="default"/>
+      </w:rPr>
+    </w:lvl>
+    <w:lvl w:ilvl="5" w:tplc="04160005" w:tentative="1">
+      <w:start w:val="1"/>
+      <w:numFmt w:val="bullet"/>
+      <w:lvlText w:val=""/>
+      <w:lvlJc w:val="left"/>
+      <w:pPr>
+        <w:ind w:left="4365" w:hanging="360"/>
+      </w:pPr>
+      <w:rPr>
+        <w:rFonts w:ascii="Wingdings" w:hAnsi="Wingdings" w:hint="default"/>
+      </w:rPr>
+    </w:lvl>
+    <w:lvl w:ilvl="6" w:tplc="04160001" w:tentative="1">
+      <w:start w:val="1"/>
+      <w:numFmt w:val="bullet"/>
+      <w:lvlText w:val=""/>
+      <w:lvlJc w:val="left"/>
+      <w:pPr>
+        <w:ind w:left="5085" w:hanging="360"/>
+      </w:pPr>
+      <w:rPr>
+        <w:rFonts w:ascii="Symbol" w:hAnsi="Symbol" w:hint="default"/>
+      </w:rPr>
+    </w:lvl>
+    <w:lvl w:ilvl="7" w:tplc="04160003" w:tentative="1">
+      <w:start w:val="1"/>
+      <w:numFmt w:val="bullet"/>
+      <w:lvlText w:val="o"/>
+      <w:lvlJc w:val="left"/>
+      <w:pPr>
+        <w:ind w:left="5805" w:hanging="360"/>
+      </w:pPr>
+      <w:rPr>
+        <w:rFonts w:ascii="Courier New" w:hAnsi="Courier New" w:cs="Courier New" w:hint="default"/>
+      </w:rPr>
+    </w:lvl>
+    <w:lvl w:ilvl="8" w:tplc="04160005" w:tentative="1">
+      <w:start w:val="1"/>
+      <w:numFmt w:val="bullet"/>
+      <w:lvlText w:val=""/>
+      <w:lvlJc w:val="left"/>
+      <w:pPr>
+        <w:ind w:left="6525" w:hanging="360"/>
+      </w:pPr>
+      <w:rPr>
+        <w:rFonts w:ascii="Wingdings" w:hAnsi="Wingdings" w:hint="default"/>
+      </w:rPr>
+    </w:lvl>
+  </w:abstractNum>
+  <w:abstractNum w:abstractNumId="2" w15:restartNumberingAfterBreak="0">
+    <w:nsid w:val="288523A4"/>
+    <w:multiLevelType w:val="hybridMultilevel"/>
+    <w:tmpl w:val="E668A088"/>
+    <w:lvl w:ilvl="0" w:tplc="04160001">
+      <w:start w:val="1"/>
+      <w:numFmt w:val="bullet"/>
+      <w:lvlText w:val=""/>
+      <w:lvlJc w:val="left"/>
+      <w:pPr>
+        <w:ind w:left="720" w:hanging="360"/>
+      </w:pPr>
+      <w:rPr>
+        <w:rFonts w:ascii="Symbol" w:hAnsi="Symbol" w:hint="default"/>
+      </w:rPr>
+    </w:lvl>
+    <w:lvl w:ilvl="1" w:tplc="04160003" w:tentative="1">
+      <w:start w:val="1"/>
+      <w:numFmt w:val="bullet"/>
+      <w:lvlText w:val="o"/>
+      <w:lvlJc w:val="left"/>
+      <w:pPr>
+        <w:ind w:left="1440" w:hanging="360"/>
+      </w:pPr>
+      <w:rPr>
+        <w:rFonts w:ascii="Courier New" w:hAnsi="Courier New" w:cs="Courier New" w:hint="default"/>
+      </w:rPr>
+    </w:lvl>
+    <w:lvl w:ilvl="2" w:tplc="04160005" w:tentative="1">
+      <w:start w:val="1"/>
+      <w:numFmt w:val="bullet"/>
+      <w:lvlText w:val=""/>
+      <w:lvlJc w:val="left"/>
+      <w:pPr>
+        <w:ind w:left="2160" w:hanging="360"/>
+      </w:pPr>
+      <w:rPr>
+        <w:rFonts w:ascii="Wingdings" w:hAnsi="Wingdings" w:hint="default"/>
+      </w:rPr>
+    </w:lvl>
+    <w:lvl w:ilvl="3" w:tplc="04160001" w:tentative="1">
+      <w:start w:val="1"/>
+      <w:numFmt w:val="bullet"/>
+      <w:lvlText w:val=""/>
+      <w:lvlJc w:val="left"/>
+      <w:pPr>
+        <w:ind w:left="2880" w:hanging="360"/>
+      </w:pPr>
+      <w:rPr>
+        <w:rFonts w:ascii="Symbol" w:hAnsi="Symbol" w:hint="default"/>
+      </w:rPr>
+    </w:lvl>
+    <w:lvl w:ilvl="4" w:tplc="04160003" w:tentative="1">
+      <w:start w:val="1"/>
+      <w:numFmt w:val="bullet"/>
+      <w:lvlText w:val="o"/>
+      <w:lvlJc w:val="left"/>
+      <w:pPr>
+        <w:ind w:left="3600" w:hanging="360"/>
+      </w:pPr>
+      <w:rPr>
+        <w:rFonts w:ascii="Courier New" w:hAnsi="Courier New" w:cs="Courier New" w:hint="default"/>
+      </w:rPr>
+    </w:lvl>
+    <w:lvl w:ilvl="5" w:tplc="04160005" w:tentative="1">
+      <w:start w:val="1"/>
+      <w:numFmt w:val="bullet"/>
+      <w:lvlText w:val=""/>
+      <w:lvlJc w:val="left"/>
+      <w:pPr>
+        <w:ind w:left="4320" w:hanging="360"/>
+      </w:pPr>
+      <w:rPr>
+        <w:rFonts w:ascii="Wingdings" w:hAnsi="Wingdings" w:hint="default"/>
+      </w:rPr>
+    </w:lvl>
+    <w:lvl w:ilvl="6" w:tplc="04160001" w:tentative="1">
+      <w:start w:val="1"/>
+      <w:numFmt w:val="bullet"/>
+      <w:lvlText w:val=""/>
+      <w:lvlJc w:val="left"/>
+      <w:pPr>
+        <w:ind w:left="5040" w:hanging="360"/>
+      </w:pPr>
+      <w:rPr>
+        <w:rFonts w:ascii="Symbol" w:hAnsi="Symbol" w:hint="default"/>
+      </w:rPr>
+    </w:lvl>
+    <w:lvl w:ilvl="7" w:tplc="04160003" w:tentative="1">
+      <w:start w:val="1"/>
+      <w:numFmt w:val="bullet"/>
+      <w:lvlText w:val="o"/>
+      <w:lvlJc w:val="left"/>
+      <w:pPr>
+        <w:ind w:left="5760" w:hanging="360"/>
+      </w:pPr>
+      <w:rPr>
+        <w:rFonts w:ascii="Courier New" w:hAnsi="Courier New" w:cs="Courier New" w:hint="default"/>
+      </w:rPr>
+    </w:lvl>
+    <w:lvl w:ilvl="8" w:tplc="04160005" w:tentative="1">
+      <w:start w:val="1"/>
+      <w:numFmt w:val="bullet"/>
+      <w:lvlText w:val=""/>
+      <w:lvlJc w:val="left"/>
+      <w:pPr>
+        <w:ind w:left="6480" w:hanging="360"/>
+      </w:pPr>
+      <w:rPr>
+        <w:rFonts w:ascii="Wingdings" w:hAnsi="Wingdings" w:hint="default"/>
+      </w:rPr>
+    </w:lvl>
+  </w:abstractNum>
+  <w:abstractNum w:abstractNumId="3" w15:restartNumberingAfterBreak="0">
     <w:nsid w:val="2F0460B8"/>
     <w:multiLevelType w:val="hybridMultilevel"/>
     <w:tmpl w:val="601C670C"/>
@@ -1740,7 +2392,7 @@
       </w:rPr>
     </w:lvl>
   </w:abstractNum>
-  <w:abstractNum w:abstractNumId="2" w15:restartNumberingAfterBreak="0">
+  <w:abstractNum w:abstractNumId="4" w15:restartNumberingAfterBreak="0">
     <w:nsid w:val="349459FA"/>
     <w:multiLevelType w:val="hybridMultilevel"/>
     <w:tmpl w:val="1FC657B6"/>
@@ -1826,7 +2478,7 @@
       </w:pPr>
     </w:lvl>
   </w:abstractNum>
-  <w:abstractNum w:abstractNumId="3" w15:restartNumberingAfterBreak="0">
+  <w:abstractNum w:abstractNumId="5" w15:restartNumberingAfterBreak="0">
     <w:nsid w:val="3B4634D2"/>
     <w:multiLevelType w:val="multilevel"/>
     <w:tmpl w:val="392007A4"/>
@@ -1944,7 +2596,7 @@
       </w:rPr>
     </w:lvl>
   </w:abstractNum>
-  <w:abstractNum w:abstractNumId="4" w15:restartNumberingAfterBreak="0">
+  <w:abstractNum w:abstractNumId="6" w15:restartNumberingAfterBreak="0">
     <w:nsid w:val="4DA61043"/>
     <w:multiLevelType w:val="hybridMultilevel"/>
     <w:tmpl w:val="00A61EE0"/>
@@ -2057,7 +2709,7 @@
       </w:rPr>
     </w:lvl>
   </w:abstractNum>
-  <w:abstractNum w:abstractNumId="5" w15:restartNumberingAfterBreak="0">
+  <w:abstractNum w:abstractNumId="7" w15:restartNumberingAfterBreak="0">
     <w:nsid w:val="5AF06DDA"/>
     <w:multiLevelType w:val="hybridMultilevel"/>
     <w:tmpl w:val="3A3463AE"/>
@@ -2170,7 +2822,7 @@
       </w:rPr>
     </w:lvl>
   </w:abstractNum>
-  <w:abstractNum w:abstractNumId="6" w15:restartNumberingAfterBreak="0">
+  <w:abstractNum w:abstractNumId="8" w15:restartNumberingAfterBreak="0">
     <w:nsid w:val="67AC6EDD"/>
     <w:multiLevelType w:val="hybridMultilevel"/>
     <w:tmpl w:val="D5524276"/>
@@ -2283,7 +2935,120 @@
       </w:rPr>
     </w:lvl>
   </w:abstractNum>
-  <w:abstractNum w:abstractNumId="7" w15:restartNumberingAfterBreak="0">
+  <w:abstractNum w:abstractNumId="9" w15:restartNumberingAfterBreak="0">
+    <w:nsid w:val="70FD610F"/>
+    <w:multiLevelType w:val="hybridMultilevel"/>
+    <w:tmpl w:val="E8A6D15C"/>
+    <w:lvl w:ilvl="0" w:tplc="0416000B">
+      <w:start w:val="1"/>
+      <w:numFmt w:val="bullet"/>
+      <w:lvlText w:val=""/>
+      <w:lvlJc w:val="left"/>
+      <w:pPr>
+        <w:ind w:left="765" w:hanging="360"/>
+      </w:pPr>
+      <w:rPr>
+        <w:rFonts w:ascii="Wingdings" w:hAnsi="Wingdings" w:hint="default"/>
+      </w:rPr>
+    </w:lvl>
+    <w:lvl w:ilvl="1" w:tplc="04160003" w:tentative="1">
+      <w:start w:val="1"/>
+      <w:numFmt w:val="bullet"/>
+      <w:lvlText w:val="o"/>
+      <w:lvlJc w:val="left"/>
+      <w:pPr>
+        <w:ind w:left="1485" w:hanging="360"/>
+      </w:pPr>
+      <w:rPr>
+        <w:rFonts w:ascii="Courier New" w:hAnsi="Courier New" w:cs="Courier New" w:hint="default"/>
+      </w:rPr>
+    </w:lvl>
+    <w:lvl w:ilvl="2" w:tplc="04160005" w:tentative="1">
+      <w:start w:val="1"/>
+      <w:numFmt w:val="bullet"/>
+      <w:lvlText w:val=""/>
+      <w:lvlJc w:val="left"/>
+      <w:pPr>
+        <w:ind w:left="2205" w:hanging="360"/>
+      </w:pPr>
+      <w:rPr>
+        <w:rFonts w:ascii="Wingdings" w:hAnsi="Wingdings" w:hint="default"/>
+      </w:rPr>
+    </w:lvl>
+    <w:lvl w:ilvl="3" w:tplc="04160001" w:tentative="1">
+      <w:start w:val="1"/>
+      <w:numFmt w:val="bullet"/>
+      <w:lvlText w:val=""/>
+      <w:lvlJc w:val="left"/>
+      <w:pPr>
+        <w:ind w:left="2925" w:hanging="360"/>
+      </w:pPr>
+      <w:rPr>
+        <w:rFonts w:ascii="Symbol" w:hAnsi="Symbol" w:hint="default"/>
+      </w:rPr>
+    </w:lvl>
+    <w:lvl w:ilvl="4" w:tplc="04160003" w:tentative="1">
+      <w:start w:val="1"/>
+      <w:numFmt w:val="bullet"/>
+      <w:lvlText w:val="o"/>
+      <w:lvlJc w:val="left"/>
+      <w:pPr>
+        <w:ind w:left="3645" w:hanging="360"/>
+      </w:pPr>
+      <w:rPr>
+        <w:rFonts w:ascii="Courier New" w:hAnsi="Courier New" w:cs="Courier New" w:hint="default"/>
+      </w:rPr>
+    </w:lvl>
+    <w:lvl w:ilvl="5" w:tplc="04160005" w:tentative="1">
+      <w:start w:val="1"/>
+      <w:numFmt w:val="bullet"/>
+      <w:lvlText w:val=""/>
+      <w:lvlJc w:val="left"/>
+      <w:pPr>
+        <w:ind w:left="4365" w:hanging="360"/>
+      </w:pPr>
+      <w:rPr>
+        <w:rFonts w:ascii="Wingdings" w:hAnsi="Wingdings" w:hint="default"/>
+      </w:rPr>
+    </w:lvl>
+    <w:lvl w:ilvl="6" w:tplc="04160001" w:tentative="1">
+      <w:start w:val="1"/>
+      <w:numFmt w:val="bullet"/>
+      <w:lvlText w:val=""/>
+      <w:lvlJc w:val="left"/>
+      <w:pPr>
+        <w:ind w:left="5085" w:hanging="360"/>
+      </w:pPr>
+      <w:rPr>
+        <w:rFonts w:ascii="Symbol" w:hAnsi="Symbol" w:hint="default"/>
+      </w:rPr>
+    </w:lvl>
+    <w:lvl w:ilvl="7" w:tplc="04160003" w:tentative="1">
+      <w:start w:val="1"/>
+      <w:numFmt w:val="bullet"/>
+      <w:lvlText w:val="o"/>
+      <w:lvlJc w:val="left"/>
+      <w:pPr>
+        <w:ind w:left="5805" w:hanging="360"/>
+      </w:pPr>
+      <w:rPr>
+        <w:rFonts w:ascii="Courier New" w:hAnsi="Courier New" w:cs="Courier New" w:hint="default"/>
+      </w:rPr>
+    </w:lvl>
+    <w:lvl w:ilvl="8" w:tplc="04160005" w:tentative="1">
+      <w:start w:val="1"/>
+      <w:numFmt w:val="bullet"/>
+      <w:lvlText w:val=""/>
+      <w:lvlJc w:val="left"/>
+      <w:pPr>
+        <w:ind w:left="6525" w:hanging="360"/>
+      </w:pPr>
+      <w:rPr>
+        <w:rFonts w:ascii="Wingdings" w:hAnsi="Wingdings" w:hint="default"/>
+      </w:rPr>
+    </w:lvl>
+  </w:abstractNum>
+  <w:abstractNum w:abstractNumId="10" w15:restartNumberingAfterBreak="0">
     <w:nsid w:val="77C04213"/>
     <w:multiLevelType w:val="multilevel"/>
     <w:tmpl w:val="0416001F"/>
@@ -2370,28 +3135,37 @@
     </w:lvl>
   </w:abstractNum>
   <w:num w:numId="1">
-    <w:abstractNumId w:val="2"/>
+    <w:abstractNumId w:val="4"/>
   </w:num>
   <w:num w:numId="2">
-    <w:abstractNumId w:val="1"/>
+    <w:abstractNumId w:val="3"/>
   </w:num>
   <w:num w:numId="3">
     <w:abstractNumId w:val="0"/>
   </w:num>
   <w:num w:numId="4">
+    <w:abstractNumId w:val="8"/>
+  </w:num>
+  <w:num w:numId="5">
+    <w:abstractNumId w:val="7"/>
+  </w:num>
+  <w:num w:numId="6">
+    <w:abstractNumId w:val="5"/>
+  </w:num>
+  <w:num w:numId="7">
+    <w:abstractNumId w:val="10"/>
+  </w:num>
+  <w:num w:numId="8">
     <w:abstractNumId w:val="6"/>
   </w:num>
-  <w:num w:numId="5">
-    <w:abstractNumId w:val="5"/>
+  <w:num w:numId="9">
+    <w:abstractNumId w:val="2"/>
   </w:num>
-  <w:num w:numId="6">
-    <w:abstractNumId w:val="3"/>
+  <w:num w:numId="10">
+    <w:abstractNumId w:val="9"/>
   </w:num>
-  <w:num w:numId="7">
-    <w:abstractNumId w:val="7"/>
-  </w:num>
-  <w:num w:numId="8">
-    <w:abstractNumId w:val="4"/>
+  <w:num w:numId="11">
+    <w:abstractNumId w:val="1"/>
   </w:num>
 </w:numbering>
 </file>

</xml_diff>